<commit_message>
properly maintains user authentication (even after refresh)
</commit_message>
<xml_diff>
--- a/Documents/Report Template.docx
+++ b/Documents/Report Template.docx
@@ -1,6 +1,6 @@
 
 <file path=word/document.xml><?xml version="1.0" encoding="utf-8"?>
-<w:document xmlns:wpc="http://schemas.microsoft.com/office/word/2010/wordprocessingCanvas" xmlns:cx="http://schemas.microsoft.com/office/drawing/2014/chartex" xmlns:cx1="http://schemas.microsoft.com/office/drawing/2015/9/8/chartex" xmlns:cx2="http://schemas.microsoft.com/office/drawing/2015/10/21/chartex" xmlns:cx3="http://schemas.microsoft.com/office/drawing/2016/5/9/chartex" xmlns:cx4="http://schemas.microsoft.com/office/drawing/2016/5/10/chartex" xmlns:cx5="http://schemas.microsoft.com/office/drawing/2016/5/11/chartex" xmlns:cx6="http://schemas.microsoft.com/office/drawing/2016/5/12/chartex" xmlns:cx7="http://schemas.microsoft.com/office/drawing/2016/5/13/chartex" xmlns:cx8="http://schemas.microsoft.com/office/drawing/2016/5/14/chartex" xmlns:mc="http://schemas.openxmlformats.org/markup-compatibility/2006" xmlns:aink="http://schemas.microsoft.com/office/drawing/2016/ink" xmlns:am3d="http://schemas.microsoft.com/office/drawing/2017/model3d" xmlns:o="urn:schemas-microsoft-com:office:office" xmlns:oel="http://schemas.microsoft.com/office/2019/extlst" xmlns:r="http://schemas.openxmlformats.org/officeDocument/2006/relationships" xmlns:m="http://schemas.openxmlformats.org/officeDocument/2006/math" xmlns:v="urn:schemas-microsoft-com:vml" xmlns:wp14="http://schemas.microsoft.com/office/word/2010/wordprocessingDrawing" xmlns:wp="http://schemas.openxmlformats.org/drawingml/2006/wordprocessingDrawing" xmlns:w10="urn:schemas-microsoft-com:office:word" xmlns:w="http://schemas.openxmlformats.org/wordprocessingml/2006/main" xmlns:w14="http://schemas.microsoft.com/office/word/2010/wordml" xmlns:w15="http://schemas.microsoft.com/office/word/2012/wordml" xmlns:w16cex="http://schemas.microsoft.com/office/word/2018/wordml/cex" xmlns:w16cid="http://schemas.microsoft.com/office/word/2016/wordml/cid" xmlns:w16="http://schemas.microsoft.com/office/word/2018/wordml" xmlns:w16sdtdh="http://schemas.microsoft.com/office/word/2020/wordml/sdtdatahash" xmlns:w16se="http://schemas.microsoft.com/office/word/2015/wordml/symex" xmlns:wpg="http://schemas.microsoft.com/office/word/2010/wordprocessingGroup" xmlns:wpi="http://schemas.microsoft.com/office/word/2010/wordprocessingInk" xmlns:wne="http://schemas.microsoft.com/office/word/2006/wordml" xmlns:wps="http://schemas.microsoft.com/office/word/2010/wordprocessingShape" mc:Ignorable="w14 w15 w16se w16cid w16 w16cex w16sdtdh wp14">
+<w:document xmlns:wpc="http://schemas.microsoft.com/office/word/2010/wordprocessingCanvas" xmlns:cx="http://schemas.microsoft.com/office/drawing/2014/chartex" xmlns:cx1="http://schemas.microsoft.com/office/drawing/2015/9/8/chartex" xmlns:cx2="http://schemas.microsoft.com/office/drawing/2015/10/21/chartex" xmlns:cx3="http://schemas.microsoft.com/office/drawing/2016/5/9/chartex" xmlns:cx4="http://schemas.microsoft.com/office/drawing/2016/5/10/chartex" xmlns:cx5="http://schemas.microsoft.com/office/drawing/2016/5/11/chartex" xmlns:cx6="http://schemas.microsoft.com/office/drawing/2016/5/12/chartex" xmlns:cx7="http://schemas.microsoft.com/office/drawing/2016/5/13/chartex" xmlns:cx8="http://schemas.microsoft.com/office/drawing/2016/5/14/chartex" xmlns:mc="http://schemas.openxmlformats.org/markup-compatibility/2006" xmlns:aink="http://schemas.microsoft.com/office/drawing/2016/ink" xmlns:am3d="http://schemas.microsoft.com/office/drawing/2017/model3d" xmlns:o="urn:schemas-microsoft-com:office:office" xmlns:oel="http://schemas.microsoft.com/office/2019/extlst" xmlns:r="http://schemas.openxmlformats.org/officeDocument/2006/relationships" xmlns:m="http://schemas.openxmlformats.org/officeDocument/2006/math" xmlns:v="urn:schemas-microsoft-com:vml" xmlns:wp14="http://schemas.microsoft.com/office/word/2010/wordprocessingDrawing" xmlns:wp="http://schemas.openxmlformats.org/drawingml/2006/wordprocessingDrawing" xmlns:w10="urn:schemas-microsoft-com:office:word" xmlns:w="http://schemas.openxmlformats.org/wordprocessingml/2006/main" xmlns:w14="http://schemas.microsoft.com/office/word/2010/wordml" xmlns:w15="http://schemas.microsoft.com/office/word/2012/wordml" xmlns:w16cex="http://schemas.microsoft.com/office/word/2018/wordml/cex" xmlns:w16cid="http://schemas.microsoft.com/office/word/2016/wordml/cid" xmlns:w16="http://schemas.microsoft.com/office/word/2018/wordml" xmlns:w16du="http://schemas.microsoft.com/office/word/2023/wordml/word16du" xmlns:w16sdtdh="http://schemas.microsoft.com/office/word/2020/wordml/sdtdatahash" xmlns:w16se="http://schemas.microsoft.com/office/word/2015/wordml/symex" xmlns:wpg="http://schemas.microsoft.com/office/word/2010/wordprocessingGroup" xmlns:wpi="http://schemas.microsoft.com/office/word/2010/wordprocessingInk" xmlns:wne="http://schemas.microsoft.com/office/word/2006/wordml" xmlns:wps="http://schemas.microsoft.com/office/word/2010/wordprocessingShape" mc:Ignorable="w14 w15 w16se w16cid w16 w16cex w16sdtdh wp14">
   <w:body>
     <w:p>
       <w:pPr>
@@ -470,7 +470,16 @@
                 <w:sz w:val="20"/>
                 <w:szCs w:val="20"/>
               </w:rPr>
-              <w:t>Feb 14 2023</w:t>
+              <w:t>Mar 31</w:t>
+            </w:r>
+            <w:r>
+              <w:rPr>
+                <w:rFonts w:ascii="Times New Roman" w:eastAsia="Times New Roman" w:hAnsi="Times New Roman" w:cs="Times New Roman"/>
+                <w:color w:val="000000"/>
+                <w:sz w:val="20"/>
+                <w:szCs w:val="20"/>
+              </w:rPr>
+              <w:t xml:space="preserve"> 2023</w:t>
             </w:r>
           </w:p>
         </w:tc>
@@ -569,7 +578,34 @@
                 <w:sz w:val="20"/>
                 <w:szCs w:val="20"/>
               </w:rPr>
-              <w:t>Feb 26 2023</w:t>
+              <w:t>Apr</w:t>
+            </w:r>
+            <w:r>
+              <w:rPr>
+                <w:rFonts w:ascii="Times New Roman" w:eastAsia="Times New Roman" w:hAnsi="Times New Roman" w:cs="Times New Roman"/>
+                <w:color w:val="000000"/>
+                <w:sz w:val="20"/>
+                <w:szCs w:val="20"/>
+              </w:rPr>
+              <w:t xml:space="preserve"> </w:t>
+            </w:r>
+            <w:r>
+              <w:rPr>
+                <w:rFonts w:ascii="Times New Roman" w:eastAsia="Times New Roman" w:hAnsi="Times New Roman" w:cs="Times New Roman"/>
+                <w:color w:val="000000"/>
+                <w:sz w:val="20"/>
+                <w:szCs w:val="20"/>
+              </w:rPr>
+              <w:t>6</w:t>
+            </w:r>
+            <w:r>
+              <w:rPr>
+                <w:rFonts w:ascii="Times New Roman" w:eastAsia="Times New Roman" w:hAnsi="Times New Roman" w:cs="Times New Roman"/>
+                <w:color w:val="000000"/>
+                <w:sz w:val="20"/>
+                <w:szCs w:val="20"/>
+              </w:rPr>
+              <w:t xml:space="preserve"> 2023</w:t>
             </w:r>
           </w:p>
         </w:tc>
@@ -1348,7 +1384,34 @@
                 <w:sz w:val="20"/>
                 <w:szCs w:val="20"/>
               </w:rPr>
-              <w:t>NHAT NGUYEN MINH</w:t>
+              <w:t xml:space="preserve">NHAT </w:t>
+            </w:r>
+            <w:r>
+              <w:rPr>
+                <w:rFonts w:ascii="Times New Roman" w:eastAsia="Times New Roman" w:hAnsi="Times New Roman" w:cs="Times New Roman"/>
+                <w:color w:val="000000"/>
+                <w:sz w:val="20"/>
+                <w:szCs w:val="20"/>
+              </w:rPr>
+              <w:t>MINH</w:t>
+            </w:r>
+            <w:r>
+              <w:rPr>
+                <w:rFonts w:ascii="Times New Roman" w:eastAsia="Times New Roman" w:hAnsi="Times New Roman" w:cs="Times New Roman"/>
+                <w:color w:val="000000"/>
+                <w:sz w:val="20"/>
+                <w:szCs w:val="20"/>
+              </w:rPr>
+              <w:t xml:space="preserve"> </w:t>
+            </w:r>
+            <w:r>
+              <w:rPr>
+                <w:rFonts w:ascii="Times New Roman" w:eastAsia="Times New Roman" w:hAnsi="Times New Roman" w:cs="Times New Roman"/>
+                <w:color w:val="000000"/>
+                <w:sz w:val="20"/>
+                <w:szCs w:val="20"/>
+              </w:rPr>
+              <w:t>NGUYEN</w:t>
             </w:r>
             <w:r>
               <w:rPr>
@@ -1379,7 +1442,7 @@
                 <w:sz w:val="20"/>
                 <w:szCs w:val="20"/>
               </w:rPr>
-              <w:t>FREELANCER SOFTWARE DEVELOPER</w:t>
+              <w:t>FREELANCE SOFTWARE DEVELOPER</w:t>
             </w:r>
           </w:p>
         </w:tc>
@@ -2116,7 +2179,6 @@
               </w:rPr>
               <w:t xml:space="preserve"> </w:t>
             </w:r>
-            <w:proofErr w:type="gramStart"/>
             <w:r>
               <w:rPr>
                 <w:rFonts w:ascii="Times New Roman" w:eastAsia="Times New Roman" w:hAnsi="Times New Roman" w:cs="Times New Roman"/>
@@ -2124,17 +2186,7 @@
                 <w:sz w:val="20"/>
                 <w:szCs w:val="20"/>
               </w:rPr>
-              <w:t xml:space="preserve">DANG,   </w:t>
-            </w:r>
-            <w:proofErr w:type="gramEnd"/>
-            <w:r>
-              <w:rPr>
-                <w:rFonts w:ascii="Times New Roman" w:eastAsia="Times New Roman" w:hAnsi="Times New Roman" w:cs="Times New Roman"/>
-                <w:color w:val="000000"/>
-                <w:sz w:val="20"/>
-                <w:szCs w:val="20"/>
-              </w:rPr>
-              <w:t xml:space="preserve">    </w:t>
+              <w:t xml:space="preserve">DANG,       </w:t>
             </w:r>
             <w:r>
               <w:rPr>
@@ -2325,7 +2377,7 @@
     </w:tbl>
     <w:p>
       <w:pPr>
-        <w:pStyle w:val="oancuaDanhsach"/>
+        <w:pStyle w:val="ListParagraph"/>
         <w:numPr>
           <w:ilvl w:val="0"/>
           <w:numId w:val="1"/>
@@ -2356,7 +2408,7 @@
     </w:p>
     <w:p>
       <w:pPr>
-        <w:pStyle w:val="oancuaDanhsach"/>
+        <w:pStyle w:val="ListParagraph"/>
         <w:numPr>
           <w:ilvl w:val="0"/>
           <w:numId w:val="2"/>
@@ -2376,36 +2428,12 @@
           <w:sz w:val="24"/>
           <w:szCs w:val="24"/>
         </w:rPr>
-        <w:t xml:space="preserve">Software development of the </w:t>
-      </w:r>
-      <w:r>
-        <w:rPr>
-          <w:rFonts w:ascii="Times New Roman" w:hAnsi="Times New Roman" w:cs="Times New Roman"/>
-          <w:sz w:val="24"/>
-          <w:szCs w:val="24"/>
-        </w:rPr>
-        <w:t>SCEM</w:t>
-      </w:r>
-      <w:r>
-        <w:rPr>
-          <w:rFonts w:ascii="Times New Roman" w:hAnsi="Times New Roman" w:cs="Times New Roman"/>
-          <w:sz w:val="24"/>
-          <w:szCs w:val="24"/>
-        </w:rPr>
-        <w:t xml:space="preserve"> project based on a detailed design of </w:t>
-      </w:r>
-      <w:r>
-        <w:rPr>
-          <w:rFonts w:ascii="Times New Roman" w:hAnsi="Times New Roman" w:cs="Times New Roman"/>
-          <w:sz w:val="24"/>
-          <w:szCs w:val="24"/>
-        </w:rPr>
-        <w:t>functions.</w:t>
+        <w:t>Software development of the SCEM project based on a detailed design of functions.</w:t>
       </w:r>
     </w:p>
     <w:p>
       <w:pPr>
-        <w:pStyle w:val="oancuaDanhsach"/>
+        <w:pStyle w:val="ListParagraph"/>
         <w:numPr>
           <w:ilvl w:val="0"/>
           <w:numId w:val="1"/>
@@ -2446,491 +2474,29 @@
           <w:szCs w:val="24"/>
         </w:rPr>
       </w:pPr>
-      <w:proofErr w:type="spellStart"/>
       <w:r>
         <w:rPr>
           <w:rFonts w:ascii="Times New Roman" w:hAnsi="Times New Roman" w:cs="Times New Roman"/>
           <w:sz w:val="24"/>
           <w:szCs w:val="24"/>
         </w:rPr>
-        <w:t>Em</w:t>
+        <w:t>Em copy time sheet mà em làm exel, đổi tên</w:t>
       </w:r>
-      <w:proofErr w:type="spellEnd"/>
       <w:r>
         <w:rPr>
           <w:rFonts w:ascii="Times New Roman" w:hAnsi="Times New Roman" w:cs="Times New Roman"/>
           <w:sz w:val="24"/>
           <w:szCs w:val="24"/>
         </w:rPr>
-        <w:t xml:space="preserve"> copy time sheet </w:t>
+        <w:t xml:space="preserve"> các bạn</w:t>
       </w:r>
-      <w:proofErr w:type="spellStart"/>
       <w:r>
         <w:rPr>
           <w:rFonts w:ascii="Times New Roman" w:hAnsi="Times New Roman" w:cs="Times New Roman"/>
           <w:sz w:val="24"/>
           <w:szCs w:val="24"/>
         </w:rPr>
-        <w:t>mà</w:t>
-      </w:r>
-      <w:proofErr w:type="spellEnd"/>
-      <w:r>
-        <w:rPr>
-          <w:rFonts w:ascii="Times New Roman" w:hAnsi="Times New Roman" w:cs="Times New Roman"/>
-          <w:sz w:val="24"/>
-          <w:szCs w:val="24"/>
-        </w:rPr>
-        <w:t xml:space="preserve"> </w:t>
-      </w:r>
-      <w:proofErr w:type="spellStart"/>
-      <w:r>
-        <w:rPr>
-          <w:rFonts w:ascii="Times New Roman" w:hAnsi="Times New Roman" w:cs="Times New Roman"/>
-          <w:sz w:val="24"/>
-          <w:szCs w:val="24"/>
-        </w:rPr>
-        <w:t>em</w:t>
-      </w:r>
-      <w:proofErr w:type="spellEnd"/>
-      <w:r>
-        <w:rPr>
-          <w:rFonts w:ascii="Times New Roman" w:hAnsi="Times New Roman" w:cs="Times New Roman"/>
-          <w:sz w:val="24"/>
-          <w:szCs w:val="24"/>
-        </w:rPr>
-        <w:t xml:space="preserve"> </w:t>
-      </w:r>
-      <w:proofErr w:type="spellStart"/>
-      <w:r>
-        <w:rPr>
-          <w:rFonts w:ascii="Times New Roman" w:hAnsi="Times New Roman" w:cs="Times New Roman"/>
-          <w:sz w:val="24"/>
-          <w:szCs w:val="24"/>
-        </w:rPr>
-        <w:t>làm</w:t>
-      </w:r>
-      <w:proofErr w:type="spellEnd"/>
-      <w:r>
-        <w:rPr>
-          <w:rFonts w:ascii="Times New Roman" w:hAnsi="Times New Roman" w:cs="Times New Roman"/>
-          <w:sz w:val="24"/>
-          <w:szCs w:val="24"/>
-        </w:rPr>
-        <w:t xml:space="preserve"> </w:t>
-      </w:r>
-      <w:proofErr w:type="spellStart"/>
-      <w:r>
-        <w:rPr>
-          <w:rFonts w:ascii="Times New Roman" w:hAnsi="Times New Roman" w:cs="Times New Roman"/>
-          <w:sz w:val="24"/>
-          <w:szCs w:val="24"/>
-        </w:rPr>
-        <w:t>exel</w:t>
-      </w:r>
-      <w:proofErr w:type="spellEnd"/>
-      <w:r>
-        <w:rPr>
-          <w:rFonts w:ascii="Times New Roman" w:hAnsi="Times New Roman" w:cs="Times New Roman"/>
-          <w:sz w:val="24"/>
-          <w:szCs w:val="24"/>
-        </w:rPr>
-        <w:t xml:space="preserve">, </w:t>
-      </w:r>
-      <w:proofErr w:type="spellStart"/>
-      <w:r>
-        <w:rPr>
-          <w:rFonts w:ascii="Times New Roman" w:hAnsi="Times New Roman" w:cs="Times New Roman"/>
-          <w:sz w:val="24"/>
-          <w:szCs w:val="24"/>
-        </w:rPr>
-        <w:t>đổi</w:t>
-      </w:r>
-      <w:proofErr w:type="spellEnd"/>
-      <w:r>
-        <w:rPr>
-          <w:rFonts w:ascii="Times New Roman" w:hAnsi="Times New Roman" w:cs="Times New Roman"/>
-          <w:sz w:val="24"/>
-          <w:szCs w:val="24"/>
-        </w:rPr>
-        <w:t xml:space="preserve"> </w:t>
-      </w:r>
-      <w:proofErr w:type="spellStart"/>
-      <w:r>
-        <w:rPr>
-          <w:rFonts w:ascii="Times New Roman" w:hAnsi="Times New Roman" w:cs="Times New Roman"/>
-          <w:sz w:val="24"/>
-          <w:szCs w:val="24"/>
-        </w:rPr>
-        <w:t>tên</w:t>
-      </w:r>
-      <w:proofErr w:type="spellEnd"/>
-      <w:r>
-        <w:rPr>
-          <w:rFonts w:ascii="Times New Roman" w:hAnsi="Times New Roman" w:cs="Times New Roman"/>
-          <w:sz w:val="24"/>
-          <w:szCs w:val="24"/>
-        </w:rPr>
-        <w:t xml:space="preserve"> </w:t>
-      </w:r>
-      <w:proofErr w:type="spellStart"/>
-      <w:r>
-        <w:rPr>
-          <w:rFonts w:ascii="Times New Roman" w:hAnsi="Times New Roman" w:cs="Times New Roman"/>
-          <w:sz w:val="24"/>
-          <w:szCs w:val="24"/>
-        </w:rPr>
-        <w:t>các</w:t>
-      </w:r>
-      <w:proofErr w:type="spellEnd"/>
-      <w:r>
-        <w:rPr>
-          <w:rFonts w:ascii="Times New Roman" w:hAnsi="Times New Roman" w:cs="Times New Roman"/>
-          <w:sz w:val="24"/>
-          <w:szCs w:val="24"/>
-        </w:rPr>
-        <w:t xml:space="preserve"> </w:t>
-      </w:r>
-      <w:proofErr w:type="spellStart"/>
-      <w:r>
-        <w:rPr>
-          <w:rFonts w:ascii="Times New Roman" w:hAnsi="Times New Roman" w:cs="Times New Roman"/>
-          <w:sz w:val="24"/>
-          <w:szCs w:val="24"/>
-        </w:rPr>
-        <w:t>bạn</w:t>
-      </w:r>
-      <w:proofErr w:type="spellEnd"/>
-      <w:r>
-        <w:rPr>
-          <w:rFonts w:ascii="Times New Roman" w:hAnsi="Times New Roman" w:cs="Times New Roman"/>
-          <w:sz w:val="24"/>
-          <w:szCs w:val="24"/>
-        </w:rPr>
-        <w:t xml:space="preserve"> </w:t>
-      </w:r>
-      <w:proofErr w:type="spellStart"/>
-      <w:r>
-        <w:rPr>
-          <w:rFonts w:ascii="Times New Roman" w:hAnsi="Times New Roman" w:cs="Times New Roman"/>
-          <w:sz w:val="24"/>
-          <w:szCs w:val="24"/>
-        </w:rPr>
-        <w:t>đúng</w:t>
-      </w:r>
-      <w:proofErr w:type="spellEnd"/>
-      <w:r>
-        <w:rPr>
-          <w:rFonts w:ascii="Times New Roman" w:hAnsi="Times New Roman" w:cs="Times New Roman"/>
-          <w:sz w:val="24"/>
-          <w:szCs w:val="24"/>
-        </w:rPr>
-        <w:t xml:space="preserve"> </w:t>
-      </w:r>
-      <w:proofErr w:type="spellStart"/>
-      <w:r>
-        <w:rPr>
-          <w:rFonts w:ascii="Times New Roman" w:hAnsi="Times New Roman" w:cs="Times New Roman"/>
-          <w:sz w:val="24"/>
-          <w:szCs w:val="24"/>
-        </w:rPr>
-        <w:t>trên</w:t>
-      </w:r>
-      <w:proofErr w:type="spellEnd"/>
-      <w:r>
-        <w:rPr>
-          <w:rFonts w:ascii="Times New Roman" w:hAnsi="Times New Roman" w:cs="Times New Roman"/>
-          <w:sz w:val="24"/>
-          <w:szCs w:val="24"/>
-        </w:rPr>
-        <w:t xml:space="preserve"> </w:t>
-      </w:r>
-      <w:proofErr w:type="spellStart"/>
-      <w:r>
-        <w:rPr>
-          <w:rFonts w:ascii="Times New Roman" w:hAnsi="Times New Roman" w:cs="Times New Roman"/>
-          <w:sz w:val="24"/>
-          <w:szCs w:val="24"/>
-        </w:rPr>
-        <w:t>hợp</w:t>
-      </w:r>
-      <w:proofErr w:type="spellEnd"/>
-      <w:r>
-        <w:rPr>
-          <w:rFonts w:ascii="Times New Roman" w:hAnsi="Times New Roman" w:cs="Times New Roman"/>
-          <w:sz w:val="24"/>
-          <w:szCs w:val="24"/>
-        </w:rPr>
-        <w:t xml:space="preserve"> </w:t>
-      </w:r>
-      <w:proofErr w:type="spellStart"/>
-      <w:r>
-        <w:rPr>
-          <w:rFonts w:ascii="Times New Roman" w:hAnsi="Times New Roman" w:cs="Times New Roman"/>
-          <w:sz w:val="24"/>
-          <w:szCs w:val="24"/>
-        </w:rPr>
-        <w:t>đồng</w:t>
-      </w:r>
-      <w:proofErr w:type="spellEnd"/>
-      <w:r>
-        <w:rPr>
-          <w:rFonts w:ascii="Times New Roman" w:hAnsi="Times New Roman" w:cs="Times New Roman"/>
-          <w:sz w:val="24"/>
-          <w:szCs w:val="24"/>
-        </w:rPr>
-        <w:t xml:space="preserve"> </w:t>
-      </w:r>
-      <w:proofErr w:type="spellStart"/>
-      <w:r>
-        <w:rPr>
-          <w:rFonts w:ascii="Times New Roman" w:hAnsi="Times New Roman" w:cs="Times New Roman"/>
-          <w:sz w:val="24"/>
-          <w:szCs w:val="24"/>
-        </w:rPr>
-        <w:t>giúp</w:t>
-      </w:r>
-      <w:proofErr w:type="spellEnd"/>
-      <w:r>
-        <w:rPr>
-          <w:rFonts w:ascii="Times New Roman" w:hAnsi="Times New Roman" w:cs="Times New Roman"/>
-          <w:sz w:val="24"/>
-          <w:szCs w:val="24"/>
-        </w:rPr>
-        <w:t xml:space="preserve"> </w:t>
-      </w:r>
-      <w:proofErr w:type="spellStart"/>
-      <w:r>
-        <w:rPr>
-          <w:rFonts w:ascii="Times New Roman" w:hAnsi="Times New Roman" w:cs="Times New Roman"/>
-          <w:sz w:val="24"/>
-          <w:szCs w:val="24"/>
-        </w:rPr>
-        <w:t>chị</w:t>
-      </w:r>
-      <w:proofErr w:type="spellEnd"/>
-      <w:r>
-        <w:rPr>
-          <w:rFonts w:ascii="Times New Roman" w:hAnsi="Times New Roman" w:cs="Times New Roman"/>
-          <w:sz w:val="24"/>
-          <w:szCs w:val="24"/>
-        </w:rPr>
-        <w:t xml:space="preserve">, them 1 </w:t>
-      </w:r>
-      <w:proofErr w:type="spellStart"/>
-      <w:r>
-        <w:rPr>
-          <w:rFonts w:ascii="Times New Roman" w:hAnsi="Times New Roman" w:cs="Times New Roman"/>
-          <w:sz w:val="24"/>
-          <w:szCs w:val="24"/>
-        </w:rPr>
-        <w:t>hàng</w:t>
-      </w:r>
-      <w:proofErr w:type="spellEnd"/>
-      <w:r>
-        <w:rPr>
-          <w:rFonts w:ascii="Times New Roman" w:hAnsi="Times New Roman" w:cs="Times New Roman"/>
-          <w:sz w:val="24"/>
-          <w:szCs w:val="24"/>
-        </w:rPr>
-        <w:t xml:space="preserve"> </w:t>
-      </w:r>
-      <w:proofErr w:type="spellStart"/>
-      <w:r>
-        <w:rPr>
-          <w:rFonts w:ascii="Times New Roman" w:hAnsi="Times New Roman" w:cs="Times New Roman"/>
-          <w:sz w:val="24"/>
-          <w:szCs w:val="24"/>
-        </w:rPr>
-        <w:t>tổng</w:t>
-      </w:r>
-      <w:proofErr w:type="spellEnd"/>
-      <w:r>
-        <w:rPr>
-          <w:rFonts w:ascii="Times New Roman" w:hAnsi="Times New Roman" w:cs="Times New Roman"/>
-          <w:sz w:val="24"/>
-          <w:szCs w:val="24"/>
-        </w:rPr>
-        <w:t xml:space="preserve"> </w:t>
-      </w:r>
-      <w:proofErr w:type="spellStart"/>
-      <w:r>
-        <w:rPr>
-          <w:rFonts w:ascii="Times New Roman" w:hAnsi="Times New Roman" w:cs="Times New Roman"/>
-          <w:sz w:val="24"/>
-          <w:szCs w:val="24"/>
-        </w:rPr>
-        <w:t>thời</w:t>
-      </w:r>
-      <w:proofErr w:type="spellEnd"/>
-      <w:r>
-        <w:rPr>
-          <w:rFonts w:ascii="Times New Roman" w:hAnsi="Times New Roman" w:cs="Times New Roman"/>
-          <w:sz w:val="24"/>
-          <w:szCs w:val="24"/>
-        </w:rPr>
-        <w:t xml:space="preserve"> </w:t>
-      </w:r>
-      <w:proofErr w:type="spellStart"/>
-      <w:r>
-        <w:rPr>
-          <w:rFonts w:ascii="Times New Roman" w:hAnsi="Times New Roman" w:cs="Times New Roman"/>
-          <w:sz w:val="24"/>
-          <w:szCs w:val="24"/>
-        </w:rPr>
-        <w:t>gian</w:t>
-      </w:r>
-      <w:proofErr w:type="spellEnd"/>
-      <w:r>
-        <w:rPr>
-          <w:rFonts w:ascii="Times New Roman" w:hAnsi="Times New Roman" w:cs="Times New Roman"/>
-          <w:sz w:val="24"/>
-          <w:szCs w:val="24"/>
-        </w:rPr>
-        <w:t xml:space="preserve"> </w:t>
-      </w:r>
-      <w:proofErr w:type="spellStart"/>
-      <w:r>
-        <w:rPr>
-          <w:rFonts w:ascii="Times New Roman" w:hAnsi="Times New Roman" w:cs="Times New Roman"/>
-          <w:sz w:val="24"/>
-          <w:szCs w:val="24"/>
-        </w:rPr>
-        <w:t>đã</w:t>
-      </w:r>
-      <w:proofErr w:type="spellEnd"/>
-      <w:r>
-        <w:rPr>
-          <w:rFonts w:ascii="Times New Roman" w:hAnsi="Times New Roman" w:cs="Times New Roman"/>
-          <w:sz w:val="24"/>
-          <w:szCs w:val="24"/>
-        </w:rPr>
-        <w:t xml:space="preserve"> </w:t>
-      </w:r>
-      <w:proofErr w:type="spellStart"/>
-      <w:r>
-        <w:rPr>
-          <w:rFonts w:ascii="Times New Roman" w:hAnsi="Times New Roman" w:cs="Times New Roman"/>
-          <w:sz w:val="24"/>
-          <w:szCs w:val="24"/>
-        </w:rPr>
-        <w:t>làm</w:t>
-      </w:r>
-      <w:proofErr w:type="spellEnd"/>
-      <w:r>
-        <w:rPr>
-          <w:rFonts w:ascii="Times New Roman" w:hAnsi="Times New Roman" w:cs="Times New Roman"/>
-          <w:sz w:val="24"/>
-          <w:szCs w:val="24"/>
-        </w:rPr>
-        <w:t xml:space="preserve"> </w:t>
-      </w:r>
-      <w:proofErr w:type="spellStart"/>
-      <w:r>
-        <w:rPr>
-          <w:rFonts w:ascii="Times New Roman" w:hAnsi="Times New Roman" w:cs="Times New Roman"/>
-          <w:sz w:val="24"/>
-          <w:szCs w:val="24"/>
-        </w:rPr>
-        <w:t>của</w:t>
-      </w:r>
-      <w:proofErr w:type="spellEnd"/>
-      <w:r>
-        <w:rPr>
-          <w:rFonts w:ascii="Times New Roman" w:hAnsi="Times New Roman" w:cs="Times New Roman"/>
-          <w:sz w:val="24"/>
-          <w:szCs w:val="24"/>
-        </w:rPr>
-        <w:t xml:space="preserve"> </w:t>
-      </w:r>
-      <w:proofErr w:type="spellStart"/>
-      <w:r>
-        <w:rPr>
-          <w:rFonts w:ascii="Times New Roman" w:hAnsi="Times New Roman" w:cs="Times New Roman"/>
-          <w:sz w:val="24"/>
-          <w:szCs w:val="24"/>
-        </w:rPr>
-        <w:t>từng</w:t>
-      </w:r>
-      <w:proofErr w:type="spellEnd"/>
-      <w:r>
-        <w:rPr>
-          <w:rFonts w:ascii="Times New Roman" w:hAnsi="Times New Roman" w:cs="Times New Roman"/>
-          <w:sz w:val="24"/>
-          <w:szCs w:val="24"/>
-        </w:rPr>
-        <w:t xml:space="preserve"> </w:t>
-      </w:r>
-      <w:proofErr w:type="spellStart"/>
-      <w:r>
-        <w:rPr>
-          <w:rFonts w:ascii="Times New Roman" w:hAnsi="Times New Roman" w:cs="Times New Roman"/>
-          <w:sz w:val="24"/>
-          <w:szCs w:val="24"/>
-        </w:rPr>
-        <w:t>bạn</w:t>
-      </w:r>
-      <w:proofErr w:type="spellEnd"/>
-      <w:r>
-        <w:rPr>
-          <w:rFonts w:ascii="Times New Roman" w:hAnsi="Times New Roman" w:cs="Times New Roman"/>
-          <w:sz w:val="24"/>
-          <w:szCs w:val="24"/>
-        </w:rPr>
-        <w:t xml:space="preserve"> </w:t>
-      </w:r>
-      <w:proofErr w:type="spellStart"/>
-      <w:r>
-        <w:rPr>
-          <w:rFonts w:ascii="Times New Roman" w:hAnsi="Times New Roman" w:cs="Times New Roman"/>
-          <w:sz w:val="24"/>
-          <w:szCs w:val="24"/>
-        </w:rPr>
-        <w:t>giúp</w:t>
-      </w:r>
-      <w:proofErr w:type="spellEnd"/>
-      <w:r>
-        <w:rPr>
-          <w:rFonts w:ascii="Times New Roman" w:hAnsi="Times New Roman" w:cs="Times New Roman"/>
-          <w:sz w:val="24"/>
-          <w:szCs w:val="24"/>
-        </w:rPr>
-        <w:t xml:space="preserve"> </w:t>
-      </w:r>
-      <w:proofErr w:type="spellStart"/>
-      <w:r>
-        <w:rPr>
-          <w:rFonts w:ascii="Times New Roman" w:hAnsi="Times New Roman" w:cs="Times New Roman"/>
-          <w:sz w:val="24"/>
-          <w:szCs w:val="24"/>
-        </w:rPr>
-        <w:t>chị</w:t>
-      </w:r>
-      <w:proofErr w:type="spellEnd"/>
-      <w:r>
-        <w:rPr>
-          <w:rFonts w:ascii="Times New Roman" w:hAnsi="Times New Roman" w:cs="Times New Roman"/>
-          <w:sz w:val="24"/>
-          <w:szCs w:val="24"/>
-        </w:rPr>
-        <w:t xml:space="preserve"> </w:t>
-      </w:r>
-      <w:proofErr w:type="spellStart"/>
-      <w:r>
-        <w:rPr>
-          <w:rFonts w:ascii="Times New Roman" w:hAnsi="Times New Roman" w:cs="Times New Roman"/>
-          <w:sz w:val="24"/>
-          <w:szCs w:val="24"/>
-        </w:rPr>
-        <w:t>nhé</w:t>
-      </w:r>
-      <w:proofErr w:type="spellEnd"/>
-      <w:r>
-        <w:rPr>
-          <w:rFonts w:ascii="Times New Roman" w:hAnsi="Times New Roman" w:cs="Times New Roman"/>
-          <w:sz w:val="24"/>
-          <w:szCs w:val="24"/>
-        </w:rPr>
-        <w:t>.</w:t>
+        <w:t xml:space="preserve"> đúng trên hợp đồng giúp chị, them 1 hàng tổng thời gian đã làm của từng bạn giúp chị nhé.</w:t>
       </w:r>
       <w:r>
         <w:rPr>
@@ -2943,7 +2509,7 @@
     </w:p>
     <w:p>
       <w:pPr>
-        <w:pStyle w:val="oancuaDanhsach"/>
+        <w:pStyle w:val="ListParagraph"/>
         <w:numPr>
           <w:ilvl w:val="0"/>
           <w:numId w:val="1"/>
@@ -2990,421 +2556,7 @@
           <w:sz w:val="24"/>
           <w:szCs w:val="24"/>
         </w:rPr>
-        <w:t xml:space="preserve">Lưu ý </w:t>
-      </w:r>
-      <w:proofErr w:type="spellStart"/>
-      <w:r>
-        <w:rPr>
-          <w:rFonts w:ascii="Times New Roman" w:hAnsi="Times New Roman" w:cs="Times New Roman"/>
-          <w:sz w:val="24"/>
-          <w:szCs w:val="24"/>
-        </w:rPr>
-        <w:t>không</w:t>
-      </w:r>
-      <w:proofErr w:type="spellEnd"/>
-      <w:r>
-        <w:rPr>
-          <w:rFonts w:ascii="Times New Roman" w:hAnsi="Times New Roman" w:cs="Times New Roman"/>
-          <w:sz w:val="24"/>
-          <w:szCs w:val="24"/>
-        </w:rPr>
-        <w:t xml:space="preserve"> </w:t>
-      </w:r>
-      <w:proofErr w:type="spellStart"/>
-      <w:r>
-        <w:rPr>
-          <w:rFonts w:ascii="Times New Roman" w:hAnsi="Times New Roman" w:cs="Times New Roman"/>
-          <w:sz w:val="24"/>
-          <w:szCs w:val="24"/>
-        </w:rPr>
-        <w:t>viết</w:t>
-      </w:r>
-      <w:proofErr w:type="spellEnd"/>
-      <w:r>
-        <w:rPr>
-          <w:rFonts w:ascii="Times New Roman" w:hAnsi="Times New Roman" w:cs="Times New Roman"/>
-          <w:sz w:val="24"/>
-          <w:szCs w:val="24"/>
-        </w:rPr>
-        <w:t xml:space="preserve"> </w:t>
-      </w:r>
-      <w:proofErr w:type="spellStart"/>
-      <w:r>
-        <w:rPr>
-          <w:rFonts w:ascii="Times New Roman" w:hAnsi="Times New Roman" w:cs="Times New Roman"/>
-          <w:sz w:val="24"/>
-          <w:szCs w:val="24"/>
-        </w:rPr>
-        <w:t>tiếng</w:t>
-      </w:r>
-      <w:proofErr w:type="spellEnd"/>
-      <w:r>
-        <w:rPr>
-          <w:rFonts w:ascii="Times New Roman" w:hAnsi="Times New Roman" w:cs="Times New Roman"/>
-          <w:sz w:val="24"/>
-          <w:szCs w:val="24"/>
-        </w:rPr>
-        <w:t xml:space="preserve"> Việt </w:t>
-      </w:r>
-      <w:proofErr w:type="spellStart"/>
-      <w:r>
-        <w:rPr>
-          <w:rFonts w:ascii="Times New Roman" w:hAnsi="Times New Roman" w:cs="Times New Roman"/>
-          <w:sz w:val="24"/>
-          <w:szCs w:val="24"/>
-        </w:rPr>
-        <w:t>trên</w:t>
-      </w:r>
-      <w:proofErr w:type="spellEnd"/>
-      <w:r>
-        <w:rPr>
-          <w:rFonts w:ascii="Times New Roman" w:hAnsi="Times New Roman" w:cs="Times New Roman"/>
-          <w:sz w:val="24"/>
-          <w:szCs w:val="24"/>
-        </w:rPr>
-        <w:t xml:space="preserve"> file </w:t>
-      </w:r>
-      <w:proofErr w:type="spellStart"/>
-      <w:r>
-        <w:rPr>
-          <w:rFonts w:ascii="Times New Roman" w:hAnsi="Times New Roman" w:cs="Times New Roman"/>
-          <w:sz w:val="24"/>
-          <w:szCs w:val="24"/>
-        </w:rPr>
-        <w:t>gửi</w:t>
-      </w:r>
-      <w:proofErr w:type="spellEnd"/>
-      <w:r>
-        <w:rPr>
-          <w:rFonts w:ascii="Times New Roman" w:hAnsi="Times New Roman" w:cs="Times New Roman"/>
-          <w:sz w:val="24"/>
-          <w:szCs w:val="24"/>
-        </w:rPr>
-        <w:t xml:space="preserve"> </w:t>
-      </w:r>
-      <w:proofErr w:type="spellStart"/>
-      <w:r>
-        <w:rPr>
-          <w:rFonts w:ascii="Times New Roman" w:hAnsi="Times New Roman" w:cs="Times New Roman"/>
-          <w:sz w:val="24"/>
-          <w:szCs w:val="24"/>
-        </w:rPr>
-        <w:t>giúp</w:t>
-      </w:r>
-      <w:proofErr w:type="spellEnd"/>
-      <w:r>
-        <w:rPr>
-          <w:rFonts w:ascii="Times New Roman" w:hAnsi="Times New Roman" w:cs="Times New Roman"/>
-          <w:sz w:val="24"/>
-          <w:szCs w:val="24"/>
-        </w:rPr>
-        <w:t xml:space="preserve"> </w:t>
-      </w:r>
-      <w:proofErr w:type="spellStart"/>
-      <w:r>
-        <w:rPr>
-          <w:rFonts w:ascii="Times New Roman" w:hAnsi="Times New Roman" w:cs="Times New Roman"/>
-          <w:sz w:val="24"/>
-          <w:szCs w:val="24"/>
-        </w:rPr>
-        <w:t>chị</w:t>
-      </w:r>
-      <w:proofErr w:type="spellEnd"/>
-      <w:r>
-        <w:rPr>
-          <w:rFonts w:ascii="Times New Roman" w:hAnsi="Times New Roman" w:cs="Times New Roman"/>
-          <w:sz w:val="24"/>
-          <w:szCs w:val="24"/>
-        </w:rPr>
-        <w:t xml:space="preserve"> </w:t>
-      </w:r>
-      <w:proofErr w:type="spellStart"/>
-      <w:r>
-        <w:rPr>
-          <w:rFonts w:ascii="Times New Roman" w:hAnsi="Times New Roman" w:cs="Times New Roman"/>
-          <w:sz w:val="24"/>
-          <w:szCs w:val="24"/>
-        </w:rPr>
-        <w:t>nhé</w:t>
-      </w:r>
-      <w:proofErr w:type="spellEnd"/>
-      <w:r>
-        <w:rPr>
-          <w:rFonts w:ascii="Times New Roman" w:hAnsi="Times New Roman" w:cs="Times New Roman"/>
-          <w:sz w:val="24"/>
-          <w:szCs w:val="24"/>
-        </w:rPr>
-        <w:t xml:space="preserve">, </w:t>
-      </w:r>
-      <w:proofErr w:type="spellStart"/>
-      <w:r>
-        <w:rPr>
-          <w:rFonts w:ascii="Times New Roman" w:hAnsi="Times New Roman" w:cs="Times New Roman"/>
-          <w:sz w:val="24"/>
-          <w:szCs w:val="24"/>
-        </w:rPr>
-        <w:t>em</w:t>
-      </w:r>
-      <w:proofErr w:type="spellEnd"/>
-      <w:r>
-        <w:rPr>
-          <w:rFonts w:ascii="Times New Roman" w:hAnsi="Times New Roman" w:cs="Times New Roman"/>
-          <w:sz w:val="24"/>
-          <w:szCs w:val="24"/>
-        </w:rPr>
-        <w:t xml:space="preserve"> copy </w:t>
-      </w:r>
-      <w:proofErr w:type="spellStart"/>
-      <w:r>
-        <w:rPr>
-          <w:rFonts w:ascii="Times New Roman" w:hAnsi="Times New Roman" w:cs="Times New Roman"/>
-          <w:sz w:val="24"/>
-          <w:szCs w:val="24"/>
-        </w:rPr>
-        <w:t>phần</w:t>
-      </w:r>
-      <w:proofErr w:type="spellEnd"/>
-      <w:r>
-        <w:rPr>
-          <w:rFonts w:ascii="Times New Roman" w:hAnsi="Times New Roman" w:cs="Times New Roman"/>
-          <w:sz w:val="24"/>
-          <w:szCs w:val="24"/>
-        </w:rPr>
-        <w:t xml:space="preserve"> </w:t>
-      </w:r>
-      <w:proofErr w:type="spellStart"/>
-      <w:r>
-        <w:rPr>
-          <w:rFonts w:ascii="Times New Roman" w:hAnsi="Times New Roman" w:cs="Times New Roman"/>
-          <w:sz w:val="24"/>
-          <w:szCs w:val="24"/>
-        </w:rPr>
-        <w:t>mà</w:t>
-      </w:r>
-      <w:proofErr w:type="spellEnd"/>
-      <w:r>
-        <w:rPr>
-          <w:rFonts w:ascii="Times New Roman" w:hAnsi="Times New Roman" w:cs="Times New Roman"/>
-          <w:sz w:val="24"/>
-          <w:szCs w:val="24"/>
-        </w:rPr>
-        <w:t xml:space="preserve"> </w:t>
-      </w:r>
-      <w:proofErr w:type="spellStart"/>
-      <w:r>
-        <w:rPr>
-          <w:rFonts w:ascii="Times New Roman" w:hAnsi="Times New Roman" w:cs="Times New Roman"/>
-          <w:sz w:val="24"/>
-          <w:szCs w:val="24"/>
-        </w:rPr>
-        <w:t>em</w:t>
-      </w:r>
-      <w:proofErr w:type="spellEnd"/>
-      <w:r>
-        <w:rPr>
-          <w:rFonts w:ascii="Times New Roman" w:hAnsi="Times New Roman" w:cs="Times New Roman"/>
-          <w:sz w:val="24"/>
-          <w:szCs w:val="24"/>
-        </w:rPr>
-        <w:t xml:space="preserve"> </w:t>
-      </w:r>
-      <w:proofErr w:type="spellStart"/>
-      <w:r>
-        <w:rPr>
-          <w:rFonts w:ascii="Times New Roman" w:hAnsi="Times New Roman" w:cs="Times New Roman"/>
-          <w:sz w:val="24"/>
-          <w:szCs w:val="24"/>
-        </w:rPr>
-        <w:t>gửi</w:t>
-      </w:r>
-      <w:proofErr w:type="spellEnd"/>
-      <w:r>
-        <w:rPr>
-          <w:rFonts w:ascii="Times New Roman" w:hAnsi="Times New Roman" w:cs="Times New Roman"/>
-          <w:sz w:val="24"/>
-          <w:szCs w:val="24"/>
-        </w:rPr>
-        <w:t xml:space="preserve"> report </w:t>
-      </w:r>
-      <w:proofErr w:type="spellStart"/>
-      <w:r>
-        <w:rPr>
-          <w:rFonts w:ascii="Times New Roman" w:hAnsi="Times New Roman" w:cs="Times New Roman"/>
-          <w:sz w:val="24"/>
-          <w:szCs w:val="24"/>
-        </w:rPr>
-        <w:t>những</w:t>
-      </w:r>
-      <w:proofErr w:type="spellEnd"/>
-      <w:r>
-        <w:rPr>
-          <w:rFonts w:ascii="Times New Roman" w:hAnsi="Times New Roman" w:cs="Times New Roman"/>
-          <w:sz w:val="24"/>
-          <w:szCs w:val="24"/>
-        </w:rPr>
-        <w:t xml:space="preserve"> </w:t>
-      </w:r>
-      <w:proofErr w:type="spellStart"/>
-      <w:r>
-        <w:rPr>
-          <w:rFonts w:ascii="Times New Roman" w:hAnsi="Times New Roman" w:cs="Times New Roman"/>
-          <w:sz w:val="24"/>
-          <w:szCs w:val="24"/>
-        </w:rPr>
-        <w:t>cái</w:t>
-      </w:r>
-      <w:proofErr w:type="spellEnd"/>
-      <w:r>
-        <w:rPr>
-          <w:rFonts w:ascii="Times New Roman" w:hAnsi="Times New Roman" w:cs="Times New Roman"/>
-          <w:sz w:val="24"/>
-          <w:szCs w:val="24"/>
-        </w:rPr>
-        <w:t xml:space="preserve"> </w:t>
-      </w:r>
-      <w:proofErr w:type="spellStart"/>
-      <w:r>
-        <w:rPr>
-          <w:rFonts w:ascii="Times New Roman" w:hAnsi="Times New Roman" w:cs="Times New Roman"/>
-          <w:sz w:val="24"/>
-          <w:szCs w:val="24"/>
-        </w:rPr>
-        <w:t>đã</w:t>
-      </w:r>
-      <w:proofErr w:type="spellEnd"/>
-      <w:r>
-        <w:rPr>
-          <w:rFonts w:ascii="Times New Roman" w:hAnsi="Times New Roman" w:cs="Times New Roman"/>
-          <w:sz w:val="24"/>
-          <w:szCs w:val="24"/>
-        </w:rPr>
-        <w:t xml:space="preserve"> </w:t>
-      </w:r>
-      <w:proofErr w:type="spellStart"/>
-      <w:r>
-        <w:rPr>
-          <w:rFonts w:ascii="Times New Roman" w:hAnsi="Times New Roman" w:cs="Times New Roman"/>
-          <w:sz w:val="24"/>
-          <w:szCs w:val="24"/>
-        </w:rPr>
-        <w:t>làm</w:t>
-      </w:r>
-      <w:proofErr w:type="spellEnd"/>
-      <w:r>
-        <w:rPr>
-          <w:rFonts w:ascii="Times New Roman" w:hAnsi="Times New Roman" w:cs="Times New Roman"/>
-          <w:sz w:val="24"/>
-          <w:szCs w:val="24"/>
-        </w:rPr>
-        <w:t xml:space="preserve"> </w:t>
-      </w:r>
-      <w:proofErr w:type="spellStart"/>
-      <w:r>
-        <w:rPr>
-          <w:rFonts w:ascii="Times New Roman" w:hAnsi="Times New Roman" w:cs="Times New Roman"/>
-          <w:sz w:val="24"/>
-          <w:szCs w:val="24"/>
-        </w:rPr>
-        <w:t>xong</w:t>
-      </w:r>
-      <w:proofErr w:type="spellEnd"/>
-      <w:r>
-        <w:rPr>
-          <w:rFonts w:ascii="Times New Roman" w:hAnsi="Times New Roman" w:cs="Times New Roman"/>
-          <w:sz w:val="24"/>
-          <w:szCs w:val="24"/>
-        </w:rPr>
-        <w:t xml:space="preserve">, </w:t>
-      </w:r>
-      <w:proofErr w:type="spellStart"/>
-      <w:r>
-        <w:rPr>
-          <w:rFonts w:ascii="Times New Roman" w:hAnsi="Times New Roman" w:cs="Times New Roman"/>
-          <w:sz w:val="24"/>
-          <w:szCs w:val="24"/>
-        </w:rPr>
-        <w:t>cả</w:t>
-      </w:r>
-      <w:proofErr w:type="spellEnd"/>
-      <w:r>
-        <w:rPr>
-          <w:rFonts w:ascii="Times New Roman" w:hAnsi="Times New Roman" w:cs="Times New Roman"/>
-          <w:sz w:val="24"/>
-          <w:szCs w:val="24"/>
-        </w:rPr>
-        <w:t xml:space="preserve"> </w:t>
-      </w:r>
-      <w:proofErr w:type="spellStart"/>
-      <w:r>
-        <w:rPr>
-          <w:rFonts w:ascii="Times New Roman" w:hAnsi="Times New Roman" w:cs="Times New Roman"/>
-          <w:sz w:val="24"/>
-          <w:szCs w:val="24"/>
-        </w:rPr>
-        <w:t>phần</w:t>
-      </w:r>
-      <w:proofErr w:type="spellEnd"/>
-      <w:r>
-        <w:rPr>
-          <w:rFonts w:ascii="Times New Roman" w:hAnsi="Times New Roman" w:cs="Times New Roman"/>
-          <w:sz w:val="24"/>
-          <w:szCs w:val="24"/>
-        </w:rPr>
-        <w:t xml:space="preserve"> </w:t>
-      </w:r>
-      <w:proofErr w:type="spellStart"/>
-      <w:r>
-        <w:rPr>
-          <w:rFonts w:ascii="Times New Roman" w:hAnsi="Times New Roman" w:cs="Times New Roman"/>
-          <w:sz w:val="24"/>
-          <w:szCs w:val="24"/>
-        </w:rPr>
-        <w:t>chụp</w:t>
-      </w:r>
-      <w:proofErr w:type="spellEnd"/>
-      <w:r>
-        <w:rPr>
-          <w:rFonts w:ascii="Times New Roman" w:hAnsi="Times New Roman" w:cs="Times New Roman"/>
-          <w:sz w:val="24"/>
-          <w:szCs w:val="24"/>
-        </w:rPr>
-        <w:t xml:space="preserve"> </w:t>
-      </w:r>
-      <w:proofErr w:type="spellStart"/>
-      <w:r>
-        <w:rPr>
-          <w:rFonts w:ascii="Times New Roman" w:hAnsi="Times New Roman" w:cs="Times New Roman"/>
-          <w:sz w:val="24"/>
-          <w:szCs w:val="24"/>
-        </w:rPr>
-        <w:t>màn</w:t>
-      </w:r>
-      <w:proofErr w:type="spellEnd"/>
-      <w:r>
-        <w:rPr>
-          <w:rFonts w:ascii="Times New Roman" w:hAnsi="Times New Roman" w:cs="Times New Roman"/>
-          <w:sz w:val="24"/>
-          <w:szCs w:val="24"/>
-        </w:rPr>
-        <w:t xml:space="preserve"> </w:t>
-      </w:r>
-      <w:proofErr w:type="spellStart"/>
-      <w:r>
-        <w:rPr>
-          <w:rFonts w:ascii="Times New Roman" w:hAnsi="Times New Roman" w:cs="Times New Roman"/>
-          <w:sz w:val="24"/>
-          <w:szCs w:val="24"/>
-        </w:rPr>
-        <w:t>hình</w:t>
-      </w:r>
-      <w:proofErr w:type="spellEnd"/>
-      <w:r>
-        <w:rPr>
-          <w:rFonts w:ascii="Times New Roman" w:hAnsi="Times New Roman" w:cs="Times New Roman"/>
-          <w:sz w:val="24"/>
-          <w:szCs w:val="24"/>
-        </w:rPr>
-        <w:t>.</w:t>
+        <w:t>Lưu ý không viết tiếng Việt trên file gửi giúp chị nhé, em copy phần mà em gửi report những cái đã làm xong, cả phần chụp màn hình.</w:t>
       </w:r>
     </w:p>
     <w:p>
@@ -3419,7 +2571,6 @@
           <w:szCs w:val="24"/>
         </w:rPr>
       </w:pPr>
-      <w:proofErr w:type="spellStart"/>
       <w:r>
         <w:rPr>
           <w:rFonts w:ascii="Times New Roman" w:hAnsi="Times New Roman" w:cs="Times New Roman"/>
@@ -3434,355 +2585,12 @@
           <w:sz w:val="24"/>
           <w:szCs w:val="24"/>
         </w:rPr>
-        <w:t>hêm</w:t>
-      </w:r>
-      <w:proofErr w:type="spellEnd"/>
-      <w:r>
-        <w:rPr>
-          <w:rFonts w:ascii="Times New Roman" w:hAnsi="Times New Roman" w:cs="Times New Roman"/>
-          <w:sz w:val="24"/>
-          <w:szCs w:val="24"/>
-        </w:rPr>
-        <w:t xml:space="preserve"> </w:t>
-      </w:r>
-      <w:proofErr w:type="spellStart"/>
-      <w:r>
-        <w:rPr>
-          <w:rFonts w:ascii="Times New Roman" w:hAnsi="Times New Roman" w:cs="Times New Roman"/>
-          <w:sz w:val="24"/>
-          <w:szCs w:val="24"/>
-        </w:rPr>
-        <w:t>giúp</w:t>
-      </w:r>
-      <w:proofErr w:type="spellEnd"/>
-      <w:r>
-        <w:rPr>
-          <w:rFonts w:ascii="Times New Roman" w:hAnsi="Times New Roman" w:cs="Times New Roman"/>
-          <w:sz w:val="24"/>
-          <w:szCs w:val="24"/>
-        </w:rPr>
-        <w:t xml:space="preserve"> </w:t>
-      </w:r>
-      <w:proofErr w:type="spellStart"/>
-      <w:r>
-        <w:rPr>
-          <w:rFonts w:ascii="Times New Roman" w:hAnsi="Times New Roman" w:cs="Times New Roman"/>
-          <w:sz w:val="24"/>
-          <w:szCs w:val="24"/>
-        </w:rPr>
-        <w:t>chị</w:t>
-      </w:r>
-      <w:proofErr w:type="spellEnd"/>
-      <w:r>
-        <w:rPr>
-          <w:rFonts w:ascii="Times New Roman" w:hAnsi="Times New Roman" w:cs="Times New Roman"/>
-          <w:sz w:val="24"/>
-          <w:szCs w:val="24"/>
-        </w:rPr>
-        <w:t xml:space="preserve"> </w:t>
-      </w:r>
-      <w:proofErr w:type="spellStart"/>
-      <w:r>
-        <w:rPr>
-          <w:rFonts w:ascii="Times New Roman" w:hAnsi="Times New Roman" w:cs="Times New Roman"/>
-          <w:sz w:val="24"/>
-          <w:szCs w:val="24"/>
-        </w:rPr>
-        <w:t>phần</w:t>
-      </w:r>
-      <w:proofErr w:type="spellEnd"/>
-      <w:r>
-        <w:rPr>
-          <w:rFonts w:ascii="Times New Roman" w:hAnsi="Times New Roman" w:cs="Times New Roman"/>
-          <w:sz w:val="24"/>
-          <w:szCs w:val="24"/>
-        </w:rPr>
-        <w:t xml:space="preserve"> </w:t>
-      </w:r>
-      <w:proofErr w:type="spellStart"/>
-      <w:r>
-        <w:rPr>
-          <w:rFonts w:ascii="Times New Roman" w:hAnsi="Times New Roman" w:cs="Times New Roman"/>
-          <w:sz w:val="24"/>
-          <w:szCs w:val="24"/>
-        </w:rPr>
-        <w:t>phân</w:t>
-      </w:r>
-      <w:proofErr w:type="spellEnd"/>
-      <w:r>
-        <w:rPr>
-          <w:rFonts w:ascii="Times New Roman" w:hAnsi="Times New Roman" w:cs="Times New Roman"/>
-          <w:sz w:val="24"/>
-          <w:szCs w:val="24"/>
-        </w:rPr>
-        <w:t xml:space="preserve"> </w:t>
-      </w:r>
-      <w:proofErr w:type="spellStart"/>
-      <w:r>
-        <w:rPr>
-          <w:rFonts w:ascii="Times New Roman" w:hAnsi="Times New Roman" w:cs="Times New Roman"/>
-          <w:sz w:val="24"/>
-          <w:szCs w:val="24"/>
-        </w:rPr>
-        <w:t>công</w:t>
-      </w:r>
-      <w:proofErr w:type="spellEnd"/>
-      <w:r>
-        <w:rPr>
-          <w:rFonts w:ascii="Times New Roman" w:hAnsi="Times New Roman" w:cs="Times New Roman"/>
-          <w:sz w:val="24"/>
-          <w:szCs w:val="24"/>
-        </w:rPr>
-        <w:t xml:space="preserve"> </w:t>
-      </w:r>
-      <w:proofErr w:type="spellStart"/>
-      <w:r>
-        <w:rPr>
-          <w:rFonts w:ascii="Times New Roman" w:hAnsi="Times New Roman" w:cs="Times New Roman"/>
-          <w:sz w:val="24"/>
-          <w:szCs w:val="24"/>
-        </w:rPr>
-        <w:t>công</w:t>
-      </w:r>
-      <w:proofErr w:type="spellEnd"/>
-      <w:r>
-        <w:rPr>
-          <w:rFonts w:ascii="Times New Roman" w:hAnsi="Times New Roman" w:cs="Times New Roman"/>
-          <w:sz w:val="24"/>
-          <w:szCs w:val="24"/>
-        </w:rPr>
-        <w:t xml:space="preserve"> </w:t>
-      </w:r>
-      <w:proofErr w:type="spellStart"/>
-      <w:r>
-        <w:rPr>
-          <w:rFonts w:ascii="Times New Roman" w:hAnsi="Times New Roman" w:cs="Times New Roman"/>
-          <w:sz w:val="24"/>
-          <w:szCs w:val="24"/>
-        </w:rPr>
-        <w:t>việc</w:t>
-      </w:r>
-      <w:proofErr w:type="spellEnd"/>
-      <w:r>
-        <w:rPr>
-          <w:rFonts w:ascii="Times New Roman" w:hAnsi="Times New Roman" w:cs="Times New Roman"/>
-          <w:sz w:val="24"/>
-          <w:szCs w:val="24"/>
-        </w:rPr>
-        <w:t xml:space="preserve"> </w:t>
-      </w:r>
-      <w:proofErr w:type="spellStart"/>
-      <w:r>
-        <w:rPr>
-          <w:rFonts w:ascii="Times New Roman" w:hAnsi="Times New Roman" w:cs="Times New Roman"/>
-          <w:sz w:val="24"/>
-          <w:szCs w:val="24"/>
-        </w:rPr>
-        <w:t>mà</w:t>
-      </w:r>
-      <w:proofErr w:type="spellEnd"/>
-      <w:r>
-        <w:rPr>
-          <w:rFonts w:ascii="Times New Roman" w:hAnsi="Times New Roman" w:cs="Times New Roman"/>
-          <w:sz w:val="24"/>
-          <w:szCs w:val="24"/>
-        </w:rPr>
-        <w:t xml:space="preserve"> e </w:t>
-      </w:r>
-      <w:proofErr w:type="spellStart"/>
-      <w:r>
-        <w:rPr>
-          <w:rFonts w:ascii="Times New Roman" w:hAnsi="Times New Roman" w:cs="Times New Roman"/>
-          <w:sz w:val="24"/>
-          <w:szCs w:val="24"/>
-        </w:rPr>
-        <w:t>đã</w:t>
-      </w:r>
-      <w:proofErr w:type="spellEnd"/>
-      <w:r>
-        <w:rPr>
-          <w:rFonts w:ascii="Times New Roman" w:hAnsi="Times New Roman" w:cs="Times New Roman"/>
-          <w:sz w:val="24"/>
-          <w:szCs w:val="24"/>
-        </w:rPr>
-        <w:t xml:space="preserve"> </w:t>
-      </w:r>
-      <w:proofErr w:type="spellStart"/>
-      <w:r>
-        <w:rPr>
-          <w:rFonts w:ascii="Times New Roman" w:hAnsi="Times New Roman" w:cs="Times New Roman"/>
-          <w:sz w:val="24"/>
-          <w:szCs w:val="24"/>
-        </w:rPr>
-        <w:t>họp</w:t>
-      </w:r>
-      <w:proofErr w:type="spellEnd"/>
-      <w:r>
-        <w:rPr>
-          <w:rFonts w:ascii="Times New Roman" w:hAnsi="Times New Roman" w:cs="Times New Roman"/>
-          <w:sz w:val="24"/>
-          <w:szCs w:val="24"/>
-        </w:rPr>
-        <w:t xml:space="preserve"> </w:t>
-      </w:r>
-      <w:proofErr w:type="spellStart"/>
-      <w:proofErr w:type="gramStart"/>
-      <w:r>
-        <w:rPr>
-          <w:rFonts w:ascii="Times New Roman" w:hAnsi="Times New Roman" w:cs="Times New Roman"/>
-          <w:sz w:val="24"/>
-          <w:szCs w:val="24"/>
-        </w:rPr>
-        <w:t>với</w:t>
-      </w:r>
-      <w:proofErr w:type="spellEnd"/>
-      <w:r>
-        <w:rPr>
-          <w:rFonts w:ascii="Times New Roman" w:hAnsi="Times New Roman" w:cs="Times New Roman"/>
-          <w:sz w:val="24"/>
-          <w:szCs w:val="24"/>
-        </w:rPr>
-        <w:t xml:space="preserve">  2</w:t>
-      </w:r>
-      <w:proofErr w:type="gramEnd"/>
-      <w:r>
-        <w:rPr>
-          <w:rFonts w:ascii="Times New Roman" w:hAnsi="Times New Roman" w:cs="Times New Roman"/>
-          <w:sz w:val="24"/>
-          <w:szCs w:val="24"/>
-        </w:rPr>
-        <w:t xml:space="preserve"> </w:t>
-      </w:r>
-      <w:proofErr w:type="spellStart"/>
-      <w:r>
-        <w:rPr>
-          <w:rFonts w:ascii="Times New Roman" w:hAnsi="Times New Roman" w:cs="Times New Roman"/>
-          <w:sz w:val="24"/>
-          <w:szCs w:val="24"/>
-        </w:rPr>
-        <w:t>bạn</w:t>
-      </w:r>
-      <w:proofErr w:type="spellEnd"/>
-      <w:r>
-        <w:rPr>
-          <w:rFonts w:ascii="Times New Roman" w:hAnsi="Times New Roman" w:cs="Times New Roman"/>
-          <w:sz w:val="24"/>
-          <w:szCs w:val="24"/>
-        </w:rPr>
-        <w:t xml:space="preserve"> </w:t>
-      </w:r>
-      <w:proofErr w:type="spellStart"/>
-      <w:r>
-        <w:rPr>
-          <w:rFonts w:ascii="Times New Roman" w:hAnsi="Times New Roman" w:cs="Times New Roman"/>
-          <w:sz w:val="24"/>
-          <w:szCs w:val="24"/>
-        </w:rPr>
-        <w:t>vào</w:t>
-      </w:r>
-      <w:proofErr w:type="spellEnd"/>
-      <w:r>
-        <w:rPr>
-          <w:rFonts w:ascii="Times New Roman" w:hAnsi="Times New Roman" w:cs="Times New Roman"/>
-          <w:sz w:val="24"/>
-          <w:szCs w:val="24"/>
-        </w:rPr>
-        <w:t xml:space="preserve"> </w:t>
-      </w:r>
-      <w:proofErr w:type="spellStart"/>
-      <w:r>
-        <w:rPr>
-          <w:rFonts w:ascii="Times New Roman" w:hAnsi="Times New Roman" w:cs="Times New Roman"/>
-          <w:sz w:val="24"/>
-          <w:szCs w:val="24"/>
-        </w:rPr>
-        <w:t>đây</w:t>
-      </w:r>
-      <w:proofErr w:type="spellEnd"/>
-      <w:r>
-        <w:rPr>
-          <w:rFonts w:ascii="Times New Roman" w:hAnsi="Times New Roman" w:cs="Times New Roman"/>
-          <w:sz w:val="24"/>
-          <w:szCs w:val="24"/>
-        </w:rPr>
-        <w:t xml:space="preserve"> </w:t>
-      </w:r>
-      <w:proofErr w:type="spellStart"/>
-      <w:r>
-        <w:rPr>
-          <w:rFonts w:ascii="Times New Roman" w:hAnsi="Times New Roman" w:cs="Times New Roman"/>
-          <w:sz w:val="24"/>
-          <w:szCs w:val="24"/>
-        </w:rPr>
-        <w:t>cho</w:t>
-      </w:r>
-      <w:proofErr w:type="spellEnd"/>
-      <w:r>
-        <w:rPr>
-          <w:rFonts w:ascii="Times New Roman" w:hAnsi="Times New Roman" w:cs="Times New Roman"/>
-          <w:sz w:val="24"/>
-          <w:szCs w:val="24"/>
-        </w:rPr>
-        <w:t xml:space="preserve"> </w:t>
-      </w:r>
-      <w:proofErr w:type="spellStart"/>
-      <w:r>
-        <w:rPr>
-          <w:rFonts w:ascii="Times New Roman" w:hAnsi="Times New Roman" w:cs="Times New Roman"/>
-          <w:sz w:val="24"/>
-          <w:szCs w:val="24"/>
-        </w:rPr>
-        <w:t>tuần</w:t>
-      </w:r>
-      <w:proofErr w:type="spellEnd"/>
-      <w:r>
-        <w:rPr>
-          <w:rFonts w:ascii="Times New Roman" w:hAnsi="Times New Roman" w:cs="Times New Roman"/>
-          <w:sz w:val="24"/>
-          <w:szCs w:val="24"/>
-        </w:rPr>
-        <w:t xml:space="preserve"> </w:t>
-      </w:r>
-      <w:proofErr w:type="spellStart"/>
-      <w:r>
-        <w:rPr>
-          <w:rFonts w:ascii="Times New Roman" w:hAnsi="Times New Roman" w:cs="Times New Roman"/>
-          <w:sz w:val="24"/>
-          <w:szCs w:val="24"/>
-        </w:rPr>
-        <w:t>này</w:t>
-      </w:r>
-      <w:proofErr w:type="spellEnd"/>
-      <w:r>
-        <w:rPr>
-          <w:rFonts w:ascii="Times New Roman" w:hAnsi="Times New Roman" w:cs="Times New Roman"/>
-          <w:sz w:val="24"/>
-          <w:szCs w:val="24"/>
-        </w:rPr>
-        <w:t xml:space="preserve"> </w:t>
-      </w:r>
-      <w:proofErr w:type="spellStart"/>
-      <w:r>
-        <w:rPr>
-          <w:rFonts w:ascii="Times New Roman" w:hAnsi="Times New Roman" w:cs="Times New Roman"/>
-          <w:sz w:val="24"/>
-          <w:szCs w:val="24"/>
-        </w:rPr>
-        <w:t>nhé</w:t>
-      </w:r>
-      <w:proofErr w:type="spellEnd"/>
-      <w:r>
-        <w:rPr>
-          <w:rFonts w:ascii="Times New Roman" w:hAnsi="Times New Roman" w:cs="Times New Roman"/>
-          <w:sz w:val="24"/>
-          <w:szCs w:val="24"/>
-        </w:rPr>
-        <w:t>.</w:t>
+        <w:t>hêm giúp chị phần phân công công việc mà e đã họp với  2 bạn vào đây cho tuần này nhé.</w:t>
       </w:r>
     </w:p>
     <w:p>
       <w:pPr>
-        <w:pStyle w:val="oancuaDanhsach"/>
+        <w:pStyle w:val="ListParagraph"/>
         <w:numPr>
           <w:ilvl w:val="0"/>
           <w:numId w:val="1"/>
@@ -3827,198 +2635,8 @@
           <w:sz w:val="24"/>
           <w:szCs w:val="24"/>
         </w:rPr>
-        <w:t xml:space="preserve">Cho </w:t>
+        <w:t>Cho chị phần dự kiến sẽ thực hiện trong tuần tiếp theo</w:t>
       </w:r>
-      <w:proofErr w:type="spellStart"/>
-      <w:r>
-        <w:rPr>
-          <w:rFonts w:ascii="Times New Roman" w:hAnsi="Times New Roman" w:cs="Times New Roman"/>
-          <w:sz w:val="24"/>
-          <w:szCs w:val="24"/>
-        </w:rPr>
-        <w:t>chị</w:t>
-      </w:r>
-      <w:proofErr w:type="spellEnd"/>
-      <w:r>
-        <w:rPr>
-          <w:rFonts w:ascii="Times New Roman" w:hAnsi="Times New Roman" w:cs="Times New Roman"/>
-          <w:sz w:val="24"/>
-          <w:szCs w:val="24"/>
-        </w:rPr>
-        <w:t xml:space="preserve"> </w:t>
-      </w:r>
-      <w:proofErr w:type="spellStart"/>
-      <w:r>
-        <w:rPr>
-          <w:rFonts w:ascii="Times New Roman" w:hAnsi="Times New Roman" w:cs="Times New Roman"/>
-          <w:sz w:val="24"/>
-          <w:szCs w:val="24"/>
-        </w:rPr>
-        <w:t>phần</w:t>
-      </w:r>
-      <w:proofErr w:type="spellEnd"/>
-      <w:r>
-        <w:rPr>
-          <w:rFonts w:ascii="Times New Roman" w:hAnsi="Times New Roman" w:cs="Times New Roman"/>
-          <w:sz w:val="24"/>
-          <w:szCs w:val="24"/>
-        </w:rPr>
-        <w:t xml:space="preserve"> </w:t>
-      </w:r>
-      <w:proofErr w:type="spellStart"/>
-      <w:r>
-        <w:rPr>
-          <w:rFonts w:ascii="Times New Roman" w:hAnsi="Times New Roman" w:cs="Times New Roman"/>
-          <w:sz w:val="24"/>
-          <w:szCs w:val="24"/>
-        </w:rPr>
-        <w:t>dự</w:t>
-      </w:r>
-      <w:proofErr w:type="spellEnd"/>
-      <w:r>
-        <w:rPr>
-          <w:rFonts w:ascii="Times New Roman" w:hAnsi="Times New Roman" w:cs="Times New Roman"/>
-          <w:sz w:val="24"/>
-          <w:szCs w:val="24"/>
-        </w:rPr>
-        <w:t xml:space="preserve"> </w:t>
-      </w:r>
-      <w:proofErr w:type="spellStart"/>
-      <w:r>
-        <w:rPr>
-          <w:rFonts w:ascii="Times New Roman" w:hAnsi="Times New Roman" w:cs="Times New Roman"/>
-          <w:sz w:val="24"/>
-          <w:szCs w:val="24"/>
-        </w:rPr>
-        <w:t>kiến</w:t>
-      </w:r>
-      <w:proofErr w:type="spellEnd"/>
-      <w:r>
-        <w:rPr>
-          <w:rFonts w:ascii="Times New Roman" w:hAnsi="Times New Roman" w:cs="Times New Roman"/>
-          <w:sz w:val="24"/>
-          <w:szCs w:val="24"/>
-        </w:rPr>
-        <w:t xml:space="preserve"> </w:t>
-      </w:r>
-      <w:proofErr w:type="spellStart"/>
-      <w:r>
-        <w:rPr>
-          <w:rFonts w:ascii="Times New Roman" w:hAnsi="Times New Roman" w:cs="Times New Roman"/>
-          <w:sz w:val="24"/>
-          <w:szCs w:val="24"/>
-        </w:rPr>
-        <w:t>sẽ</w:t>
-      </w:r>
-      <w:proofErr w:type="spellEnd"/>
-      <w:r>
-        <w:rPr>
-          <w:rFonts w:ascii="Times New Roman" w:hAnsi="Times New Roman" w:cs="Times New Roman"/>
-          <w:sz w:val="24"/>
-          <w:szCs w:val="24"/>
-        </w:rPr>
-        <w:t xml:space="preserve"> </w:t>
-      </w:r>
-      <w:proofErr w:type="spellStart"/>
-      <w:r>
-        <w:rPr>
-          <w:rFonts w:ascii="Times New Roman" w:hAnsi="Times New Roman" w:cs="Times New Roman"/>
-          <w:sz w:val="24"/>
-          <w:szCs w:val="24"/>
-        </w:rPr>
-        <w:t>thực</w:t>
-      </w:r>
-      <w:proofErr w:type="spellEnd"/>
-      <w:r>
-        <w:rPr>
-          <w:rFonts w:ascii="Times New Roman" w:hAnsi="Times New Roman" w:cs="Times New Roman"/>
-          <w:sz w:val="24"/>
-          <w:szCs w:val="24"/>
-        </w:rPr>
-        <w:t xml:space="preserve"> </w:t>
-      </w:r>
-      <w:proofErr w:type="spellStart"/>
-      <w:r>
-        <w:rPr>
-          <w:rFonts w:ascii="Times New Roman" w:hAnsi="Times New Roman" w:cs="Times New Roman"/>
-          <w:sz w:val="24"/>
-          <w:szCs w:val="24"/>
-        </w:rPr>
-        <w:t>hiện</w:t>
-      </w:r>
-      <w:proofErr w:type="spellEnd"/>
-      <w:r>
-        <w:rPr>
-          <w:rFonts w:ascii="Times New Roman" w:hAnsi="Times New Roman" w:cs="Times New Roman"/>
-          <w:sz w:val="24"/>
-          <w:szCs w:val="24"/>
-        </w:rPr>
-        <w:t xml:space="preserve"> </w:t>
-      </w:r>
-      <w:proofErr w:type="spellStart"/>
-      <w:r>
-        <w:rPr>
-          <w:rFonts w:ascii="Times New Roman" w:hAnsi="Times New Roman" w:cs="Times New Roman"/>
-          <w:sz w:val="24"/>
-          <w:szCs w:val="24"/>
-        </w:rPr>
-        <w:t>trong</w:t>
-      </w:r>
-      <w:proofErr w:type="spellEnd"/>
-      <w:r>
-        <w:rPr>
-          <w:rFonts w:ascii="Times New Roman" w:hAnsi="Times New Roman" w:cs="Times New Roman"/>
-          <w:sz w:val="24"/>
-          <w:szCs w:val="24"/>
-        </w:rPr>
-        <w:t xml:space="preserve"> </w:t>
-      </w:r>
-      <w:proofErr w:type="spellStart"/>
-      <w:r>
-        <w:rPr>
-          <w:rFonts w:ascii="Times New Roman" w:hAnsi="Times New Roman" w:cs="Times New Roman"/>
-          <w:sz w:val="24"/>
-          <w:szCs w:val="24"/>
-        </w:rPr>
-        <w:t>tuần</w:t>
-      </w:r>
-      <w:proofErr w:type="spellEnd"/>
-      <w:r>
-        <w:rPr>
-          <w:rFonts w:ascii="Times New Roman" w:hAnsi="Times New Roman" w:cs="Times New Roman"/>
-          <w:sz w:val="24"/>
-          <w:szCs w:val="24"/>
-        </w:rPr>
-        <w:t xml:space="preserve"> </w:t>
-      </w:r>
-      <w:proofErr w:type="spellStart"/>
-      <w:r>
-        <w:rPr>
-          <w:rFonts w:ascii="Times New Roman" w:hAnsi="Times New Roman" w:cs="Times New Roman"/>
-          <w:sz w:val="24"/>
-          <w:szCs w:val="24"/>
-        </w:rPr>
-        <w:t>tiếp</w:t>
-      </w:r>
-      <w:proofErr w:type="spellEnd"/>
-      <w:r>
-        <w:rPr>
-          <w:rFonts w:ascii="Times New Roman" w:hAnsi="Times New Roman" w:cs="Times New Roman"/>
-          <w:sz w:val="24"/>
-          <w:szCs w:val="24"/>
-        </w:rPr>
-        <w:t xml:space="preserve"> </w:t>
-      </w:r>
-      <w:proofErr w:type="spellStart"/>
-      <w:r>
-        <w:rPr>
-          <w:rFonts w:ascii="Times New Roman" w:hAnsi="Times New Roman" w:cs="Times New Roman"/>
-          <w:sz w:val="24"/>
-          <w:szCs w:val="24"/>
-        </w:rPr>
-        <w:t>theo</w:t>
-      </w:r>
-      <w:proofErr w:type="spellEnd"/>
     </w:p>
     <w:p>
       <w:pPr>
@@ -4045,7 +2663,7 @@
 </file>
 
 <file path=word/endnotes.xml><?xml version="1.0" encoding="utf-8"?>
-<w:endnotes xmlns:wpc="http://schemas.microsoft.com/office/word/2010/wordprocessingCanvas" xmlns:cx="http://schemas.microsoft.com/office/drawing/2014/chartex" xmlns:cx1="http://schemas.microsoft.com/office/drawing/2015/9/8/chartex" xmlns:cx2="http://schemas.microsoft.com/office/drawing/2015/10/21/chartex" xmlns:cx3="http://schemas.microsoft.com/office/drawing/2016/5/9/chartex" xmlns:cx4="http://schemas.microsoft.com/office/drawing/2016/5/10/chartex" xmlns:cx5="http://schemas.microsoft.com/office/drawing/2016/5/11/chartex" xmlns:cx6="http://schemas.microsoft.com/office/drawing/2016/5/12/chartex" xmlns:cx7="http://schemas.microsoft.com/office/drawing/2016/5/13/chartex" xmlns:cx8="http://schemas.microsoft.com/office/drawing/2016/5/14/chartex" xmlns:mc="http://schemas.openxmlformats.org/markup-compatibility/2006" xmlns:aink="http://schemas.microsoft.com/office/drawing/2016/ink" xmlns:am3d="http://schemas.microsoft.com/office/drawing/2017/model3d" xmlns:o="urn:schemas-microsoft-com:office:office" xmlns:oel="http://schemas.microsoft.com/office/2019/extlst" xmlns:r="http://schemas.openxmlformats.org/officeDocument/2006/relationships" xmlns:m="http://schemas.openxmlformats.org/officeDocument/2006/math" xmlns:v="urn:schemas-microsoft-com:vml" xmlns:wp14="http://schemas.microsoft.com/office/word/2010/wordprocessingDrawing" xmlns:wp="http://schemas.openxmlformats.org/drawingml/2006/wordprocessingDrawing" xmlns:w10="urn:schemas-microsoft-com:office:word" xmlns:w="http://schemas.openxmlformats.org/wordprocessingml/2006/main" xmlns:w14="http://schemas.microsoft.com/office/word/2010/wordml" xmlns:w15="http://schemas.microsoft.com/office/word/2012/wordml" xmlns:w16cex="http://schemas.microsoft.com/office/word/2018/wordml/cex" xmlns:w16cid="http://schemas.microsoft.com/office/word/2016/wordml/cid" xmlns:w16="http://schemas.microsoft.com/office/word/2018/wordml" xmlns:w16sdtdh="http://schemas.microsoft.com/office/word/2020/wordml/sdtdatahash" xmlns:w16se="http://schemas.microsoft.com/office/word/2015/wordml/symex" xmlns:wpg="http://schemas.microsoft.com/office/word/2010/wordprocessingGroup" xmlns:wpi="http://schemas.microsoft.com/office/word/2010/wordprocessingInk" xmlns:wne="http://schemas.microsoft.com/office/word/2006/wordml" xmlns:wps="http://schemas.microsoft.com/office/word/2010/wordprocessingShape" mc:Ignorable="w14 w15 w16se w16cid w16 w16cex w16sdtdh wp14">
+<w:endnotes xmlns:wpc="http://schemas.microsoft.com/office/word/2010/wordprocessingCanvas" xmlns:cx="http://schemas.microsoft.com/office/drawing/2014/chartex" xmlns:cx1="http://schemas.microsoft.com/office/drawing/2015/9/8/chartex" xmlns:cx2="http://schemas.microsoft.com/office/drawing/2015/10/21/chartex" xmlns:cx3="http://schemas.microsoft.com/office/drawing/2016/5/9/chartex" xmlns:cx4="http://schemas.microsoft.com/office/drawing/2016/5/10/chartex" xmlns:cx5="http://schemas.microsoft.com/office/drawing/2016/5/11/chartex" xmlns:cx6="http://schemas.microsoft.com/office/drawing/2016/5/12/chartex" xmlns:cx7="http://schemas.microsoft.com/office/drawing/2016/5/13/chartex" xmlns:cx8="http://schemas.microsoft.com/office/drawing/2016/5/14/chartex" xmlns:mc="http://schemas.openxmlformats.org/markup-compatibility/2006" xmlns:aink="http://schemas.microsoft.com/office/drawing/2016/ink" xmlns:am3d="http://schemas.microsoft.com/office/drawing/2017/model3d" xmlns:o="urn:schemas-microsoft-com:office:office" xmlns:oel="http://schemas.microsoft.com/office/2019/extlst" xmlns:r="http://schemas.openxmlformats.org/officeDocument/2006/relationships" xmlns:m="http://schemas.openxmlformats.org/officeDocument/2006/math" xmlns:v="urn:schemas-microsoft-com:vml" xmlns:wp14="http://schemas.microsoft.com/office/word/2010/wordprocessingDrawing" xmlns:wp="http://schemas.openxmlformats.org/drawingml/2006/wordprocessingDrawing" xmlns:w10="urn:schemas-microsoft-com:office:word" xmlns:w="http://schemas.openxmlformats.org/wordprocessingml/2006/main" xmlns:w14="http://schemas.microsoft.com/office/word/2010/wordml" xmlns:w15="http://schemas.microsoft.com/office/word/2012/wordml" xmlns:w16cex="http://schemas.microsoft.com/office/word/2018/wordml/cex" xmlns:w16cid="http://schemas.microsoft.com/office/word/2016/wordml/cid" xmlns:w16="http://schemas.microsoft.com/office/word/2018/wordml" xmlns:w16du="http://schemas.microsoft.com/office/word/2023/wordml/word16du" xmlns:w16sdtdh="http://schemas.microsoft.com/office/word/2020/wordml/sdtdatahash" xmlns:w16se="http://schemas.microsoft.com/office/word/2015/wordml/symex" xmlns:wpg="http://schemas.microsoft.com/office/word/2010/wordprocessingGroup" xmlns:wpi="http://schemas.microsoft.com/office/word/2010/wordprocessingInk" xmlns:wne="http://schemas.microsoft.com/office/word/2006/wordml" xmlns:wps="http://schemas.microsoft.com/office/word/2010/wordprocessingShape" mc:Ignorable="w14 w15 w16se w16cid w16 w16cex w16sdtdh wp14">
   <w:endnote w:type="separator" w:id="-1">
     <w:p>
       <w:pPr>
@@ -4070,7 +2688,7 @@
 </file>
 
 <file path=word/footnotes.xml><?xml version="1.0" encoding="utf-8"?>
-<w:footnotes xmlns:wpc="http://schemas.microsoft.com/office/word/2010/wordprocessingCanvas" xmlns:cx="http://schemas.microsoft.com/office/drawing/2014/chartex" xmlns:cx1="http://schemas.microsoft.com/office/drawing/2015/9/8/chartex" xmlns:cx2="http://schemas.microsoft.com/office/drawing/2015/10/21/chartex" xmlns:cx3="http://schemas.microsoft.com/office/drawing/2016/5/9/chartex" xmlns:cx4="http://schemas.microsoft.com/office/drawing/2016/5/10/chartex" xmlns:cx5="http://schemas.microsoft.com/office/drawing/2016/5/11/chartex" xmlns:cx6="http://schemas.microsoft.com/office/drawing/2016/5/12/chartex" xmlns:cx7="http://schemas.microsoft.com/office/drawing/2016/5/13/chartex" xmlns:cx8="http://schemas.microsoft.com/office/drawing/2016/5/14/chartex" xmlns:mc="http://schemas.openxmlformats.org/markup-compatibility/2006" xmlns:aink="http://schemas.microsoft.com/office/drawing/2016/ink" xmlns:am3d="http://schemas.microsoft.com/office/drawing/2017/model3d" xmlns:o="urn:schemas-microsoft-com:office:office" xmlns:oel="http://schemas.microsoft.com/office/2019/extlst" xmlns:r="http://schemas.openxmlformats.org/officeDocument/2006/relationships" xmlns:m="http://schemas.openxmlformats.org/officeDocument/2006/math" xmlns:v="urn:schemas-microsoft-com:vml" xmlns:wp14="http://schemas.microsoft.com/office/word/2010/wordprocessingDrawing" xmlns:wp="http://schemas.openxmlformats.org/drawingml/2006/wordprocessingDrawing" xmlns:w10="urn:schemas-microsoft-com:office:word" xmlns:w="http://schemas.openxmlformats.org/wordprocessingml/2006/main" xmlns:w14="http://schemas.microsoft.com/office/word/2010/wordml" xmlns:w15="http://schemas.microsoft.com/office/word/2012/wordml" xmlns:w16cex="http://schemas.microsoft.com/office/word/2018/wordml/cex" xmlns:w16cid="http://schemas.microsoft.com/office/word/2016/wordml/cid" xmlns:w16="http://schemas.microsoft.com/office/word/2018/wordml" xmlns:w16sdtdh="http://schemas.microsoft.com/office/word/2020/wordml/sdtdatahash" xmlns:w16se="http://schemas.microsoft.com/office/word/2015/wordml/symex" xmlns:wpg="http://schemas.microsoft.com/office/word/2010/wordprocessingGroup" xmlns:wpi="http://schemas.microsoft.com/office/word/2010/wordprocessingInk" xmlns:wne="http://schemas.microsoft.com/office/word/2006/wordml" xmlns:wps="http://schemas.microsoft.com/office/word/2010/wordprocessingShape" mc:Ignorable="w14 w15 w16se w16cid w16 w16cex w16sdtdh wp14">
+<w:footnotes xmlns:wpc="http://schemas.microsoft.com/office/word/2010/wordprocessingCanvas" xmlns:cx="http://schemas.microsoft.com/office/drawing/2014/chartex" xmlns:cx1="http://schemas.microsoft.com/office/drawing/2015/9/8/chartex" xmlns:cx2="http://schemas.microsoft.com/office/drawing/2015/10/21/chartex" xmlns:cx3="http://schemas.microsoft.com/office/drawing/2016/5/9/chartex" xmlns:cx4="http://schemas.microsoft.com/office/drawing/2016/5/10/chartex" xmlns:cx5="http://schemas.microsoft.com/office/drawing/2016/5/11/chartex" xmlns:cx6="http://schemas.microsoft.com/office/drawing/2016/5/12/chartex" xmlns:cx7="http://schemas.microsoft.com/office/drawing/2016/5/13/chartex" xmlns:cx8="http://schemas.microsoft.com/office/drawing/2016/5/14/chartex" xmlns:mc="http://schemas.openxmlformats.org/markup-compatibility/2006" xmlns:aink="http://schemas.microsoft.com/office/drawing/2016/ink" xmlns:am3d="http://schemas.microsoft.com/office/drawing/2017/model3d" xmlns:o="urn:schemas-microsoft-com:office:office" xmlns:oel="http://schemas.microsoft.com/office/2019/extlst" xmlns:r="http://schemas.openxmlformats.org/officeDocument/2006/relationships" xmlns:m="http://schemas.openxmlformats.org/officeDocument/2006/math" xmlns:v="urn:schemas-microsoft-com:vml" xmlns:wp14="http://schemas.microsoft.com/office/word/2010/wordprocessingDrawing" xmlns:wp="http://schemas.openxmlformats.org/drawingml/2006/wordprocessingDrawing" xmlns:w10="urn:schemas-microsoft-com:office:word" xmlns:w="http://schemas.openxmlformats.org/wordprocessingml/2006/main" xmlns:w14="http://schemas.microsoft.com/office/word/2010/wordml" xmlns:w15="http://schemas.microsoft.com/office/word/2012/wordml" xmlns:w16cex="http://schemas.microsoft.com/office/word/2018/wordml/cex" xmlns:w16cid="http://schemas.microsoft.com/office/word/2016/wordml/cid" xmlns:w16="http://schemas.microsoft.com/office/word/2018/wordml" xmlns:w16du="http://schemas.microsoft.com/office/word/2023/wordml/word16du" xmlns:w16sdtdh="http://schemas.microsoft.com/office/word/2020/wordml/sdtdatahash" xmlns:w16se="http://schemas.microsoft.com/office/word/2015/wordml/symex" xmlns:wpg="http://schemas.microsoft.com/office/word/2010/wordprocessingGroup" xmlns:wpi="http://schemas.microsoft.com/office/word/2010/wordprocessingInk" xmlns:wne="http://schemas.microsoft.com/office/word/2006/wordml" xmlns:wps="http://schemas.microsoft.com/office/word/2010/wordprocessingShape" mc:Ignorable="w14 w15 w16se w16cid w16 w16cex w16sdtdh wp14">
   <w:footnote w:type="separator" w:id="-1">
     <w:p>
       <w:pPr>
@@ -4095,10 +2713,10 @@
 </file>
 
 <file path=word/header1.xml><?xml version="1.0" encoding="utf-8"?>
-<w:hdr xmlns:wpc="http://schemas.microsoft.com/office/word/2010/wordprocessingCanvas" xmlns:cx="http://schemas.microsoft.com/office/drawing/2014/chartex" xmlns:cx1="http://schemas.microsoft.com/office/drawing/2015/9/8/chartex" xmlns:cx2="http://schemas.microsoft.com/office/drawing/2015/10/21/chartex" xmlns:cx3="http://schemas.microsoft.com/office/drawing/2016/5/9/chartex" xmlns:cx4="http://schemas.microsoft.com/office/drawing/2016/5/10/chartex" xmlns:cx5="http://schemas.microsoft.com/office/drawing/2016/5/11/chartex" xmlns:cx6="http://schemas.microsoft.com/office/drawing/2016/5/12/chartex" xmlns:cx7="http://schemas.microsoft.com/office/drawing/2016/5/13/chartex" xmlns:cx8="http://schemas.microsoft.com/office/drawing/2016/5/14/chartex" xmlns:mc="http://schemas.openxmlformats.org/markup-compatibility/2006" xmlns:aink="http://schemas.microsoft.com/office/drawing/2016/ink" xmlns:am3d="http://schemas.microsoft.com/office/drawing/2017/model3d" xmlns:o="urn:schemas-microsoft-com:office:office" xmlns:oel="http://schemas.microsoft.com/office/2019/extlst" xmlns:r="http://schemas.openxmlformats.org/officeDocument/2006/relationships" xmlns:m="http://schemas.openxmlformats.org/officeDocument/2006/math" xmlns:v="urn:schemas-microsoft-com:vml" xmlns:wp14="http://schemas.microsoft.com/office/word/2010/wordprocessingDrawing" xmlns:wp="http://schemas.openxmlformats.org/drawingml/2006/wordprocessingDrawing" xmlns:w10="urn:schemas-microsoft-com:office:word" xmlns:w="http://schemas.openxmlformats.org/wordprocessingml/2006/main" xmlns:w14="http://schemas.microsoft.com/office/word/2010/wordml" xmlns:w15="http://schemas.microsoft.com/office/word/2012/wordml" xmlns:w16cex="http://schemas.microsoft.com/office/word/2018/wordml/cex" xmlns:w16cid="http://schemas.microsoft.com/office/word/2016/wordml/cid" xmlns:w16="http://schemas.microsoft.com/office/word/2018/wordml" xmlns:w16sdtdh="http://schemas.microsoft.com/office/word/2020/wordml/sdtdatahash" xmlns:w16se="http://schemas.microsoft.com/office/word/2015/wordml/symex" xmlns:wpg="http://schemas.microsoft.com/office/word/2010/wordprocessingGroup" xmlns:wpi="http://schemas.microsoft.com/office/word/2010/wordprocessingInk" xmlns:wne="http://schemas.microsoft.com/office/word/2006/wordml" xmlns:wps="http://schemas.microsoft.com/office/word/2010/wordprocessingShape" mc:Ignorable="w14 w15 w16se w16cid w16 w16cex w16sdtdh wp14">
+<w:hdr xmlns:wpc="http://schemas.microsoft.com/office/word/2010/wordprocessingCanvas" xmlns:cx="http://schemas.microsoft.com/office/drawing/2014/chartex" xmlns:cx1="http://schemas.microsoft.com/office/drawing/2015/9/8/chartex" xmlns:cx2="http://schemas.microsoft.com/office/drawing/2015/10/21/chartex" xmlns:cx3="http://schemas.microsoft.com/office/drawing/2016/5/9/chartex" xmlns:cx4="http://schemas.microsoft.com/office/drawing/2016/5/10/chartex" xmlns:cx5="http://schemas.microsoft.com/office/drawing/2016/5/11/chartex" xmlns:cx6="http://schemas.microsoft.com/office/drawing/2016/5/12/chartex" xmlns:cx7="http://schemas.microsoft.com/office/drawing/2016/5/13/chartex" xmlns:cx8="http://schemas.microsoft.com/office/drawing/2016/5/14/chartex" xmlns:mc="http://schemas.openxmlformats.org/markup-compatibility/2006" xmlns:aink="http://schemas.microsoft.com/office/drawing/2016/ink" xmlns:am3d="http://schemas.microsoft.com/office/drawing/2017/model3d" xmlns:o="urn:schemas-microsoft-com:office:office" xmlns:oel="http://schemas.microsoft.com/office/2019/extlst" xmlns:r="http://schemas.openxmlformats.org/officeDocument/2006/relationships" xmlns:m="http://schemas.openxmlformats.org/officeDocument/2006/math" xmlns:v="urn:schemas-microsoft-com:vml" xmlns:wp14="http://schemas.microsoft.com/office/word/2010/wordprocessingDrawing" xmlns:wp="http://schemas.openxmlformats.org/drawingml/2006/wordprocessingDrawing" xmlns:w10="urn:schemas-microsoft-com:office:word" xmlns:w="http://schemas.openxmlformats.org/wordprocessingml/2006/main" xmlns:w14="http://schemas.microsoft.com/office/word/2010/wordml" xmlns:w15="http://schemas.microsoft.com/office/word/2012/wordml" xmlns:w16cex="http://schemas.microsoft.com/office/word/2018/wordml/cex" xmlns:w16cid="http://schemas.microsoft.com/office/word/2016/wordml/cid" xmlns:w16="http://schemas.microsoft.com/office/word/2018/wordml" xmlns:w16du="http://schemas.microsoft.com/office/word/2023/wordml/word16du" xmlns:w16sdtdh="http://schemas.microsoft.com/office/word/2020/wordml/sdtdatahash" xmlns:w16se="http://schemas.microsoft.com/office/word/2015/wordml/symex" xmlns:wpg="http://schemas.microsoft.com/office/word/2010/wordprocessingGroup" xmlns:wpi="http://schemas.microsoft.com/office/word/2010/wordprocessingInk" xmlns:wne="http://schemas.microsoft.com/office/word/2006/wordml" xmlns:wps="http://schemas.microsoft.com/office/word/2010/wordprocessingShape" mc:Ignorable="w14 w15 w16se w16cid w16 w16cex w16sdtdh wp14">
   <w:p>
     <w:pPr>
-      <w:pStyle w:val="utrang"/>
+      <w:pStyle w:val="Header"/>
       <w:rPr>
         <w:rFonts w:ascii="Times New Roman" w:hAnsi="Times New Roman" w:cs="Times New Roman"/>
         <w:sz w:val="24"/>
@@ -4196,7 +2814,7 @@
 </file>
 
 <file path=word/numbering.xml><?xml version="1.0" encoding="utf-8"?>
-<w:numbering xmlns:wpc="http://schemas.microsoft.com/office/word/2010/wordprocessingCanvas" xmlns:cx="http://schemas.microsoft.com/office/drawing/2014/chartex" xmlns:cx1="http://schemas.microsoft.com/office/drawing/2015/9/8/chartex" xmlns:cx2="http://schemas.microsoft.com/office/drawing/2015/10/21/chartex" xmlns:cx3="http://schemas.microsoft.com/office/drawing/2016/5/9/chartex" xmlns:cx4="http://schemas.microsoft.com/office/drawing/2016/5/10/chartex" xmlns:cx5="http://schemas.microsoft.com/office/drawing/2016/5/11/chartex" xmlns:cx6="http://schemas.microsoft.com/office/drawing/2016/5/12/chartex" xmlns:cx7="http://schemas.microsoft.com/office/drawing/2016/5/13/chartex" xmlns:cx8="http://schemas.microsoft.com/office/drawing/2016/5/14/chartex" xmlns:mc="http://schemas.openxmlformats.org/markup-compatibility/2006" xmlns:aink="http://schemas.microsoft.com/office/drawing/2016/ink" xmlns:am3d="http://schemas.microsoft.com/office/drawing/2017/model3d" xmlns:o="urn:schemas-microsoft-com:office:office" xmlns:oel="http://schemas.microsoft.com/office/2019/extlst" xmlns:r="http://schemas.openxmlformats.org/officeDocument/2006/relationships" xmlns:m="http://schemas.openxmlformats.org/officeDocument/2006/math" xmlns:v="urn:schemas-microsoft-com:vml" xmlns:wp14="http://schemas.microsoft.com/office/word/2010/wordprocessingDrawing" xmlns:wp="http://schemas.openxmlformats.org/drawingml/2006/wordprocessingDrawing" xmlns:w10="urn:schemas-microsoft-com:office:word" xmlns:w="http://schemas.openxmlformats.org/wordprocessingml/2006/main" xmlns:w14="http://schemas.microsoft.com/office/word/2010/wordml" xmlns:w15="http://schemas.microsoft.com/office/word/2012/wordml" xmlns:w16cex="http://schemas.microsoft.com/office/word/2018/wordml/cex" xmlns:w16cid="http://schemas.microsoft.com/office/word/2016/wordml/cid" xmlns:w16="http://schemas.microsoft.com/office/word/2018/wordml" xmlns:w16sdtdh="http://schemas.microsoft.com/office/word/2020/wordml/sdtdatahash" xmlns:w16se="http://schemas.microsoft.com/office/word/2015/wordml/symex" xmlns:wpg="http://schemas.microsoft.com/office/word/2010/wordprocessingGroup" xmlns:wpi="http://schemas.microsoft.com/office/word/2010/wordprocessingInk" xmlns:wne="http://schemas.microsoft.com/office/word/2006/wordml" xmlns:wps="http://schemas.microsoft.com/office/word/2010/wordprocessingShape" mc:Ignorable="w14 w15 w16se w16cid w16 w16cex w16sdtdh wp14">
+<w:numbering xmlns:wpc="http://schemas.microsoft.com/office/word/2010/wordprocessingCanvas" xmlns:cx="http://schemas.microsoft.com/office/drawing/2014/chartex" xmlns:cx1="http://schemas.microsoft.com/office/drawing/2015/9/8/chartex" xmlns:cx2="http://schemas.microsoft.com/office/drawing/2015/10/21/chartex" xmlns:cx3="http://schemas.microsoft.com/office/drawing/2016/5/9/chartex" xmlns:cx4="http://schemas.microsoft.com/office/drawing/2016/5/10/chartex" xmlns:cx5="http://schemas.microsoft.com/office/drawing/2016/5/11/chartex" xmlns:cx6="http://schemas.microsoft.com/office/drawing/2016/5/12/chartex" xmlns:cx7="http://schemas.microsoft.com/office/drawing/2016/5/13/chartex" xmlns:cx8="http://schemas.microsoft.com/office/drawing/2016/5/14/chartex" xmlns:mc="http://schemas.openxmlformats.org/markup-compatibility/2006" xmlns:aink="http://schemas.microsoft.com/office/drawing/2016/ink" xmlns:am3d="http://schemas.microsoft.com/office/drawing/2017/model3d" xmlns:o="urn:schemas-microsoft-com:office:office" xmlns:oel="http://schemas.microsoft.com/office/2019/extlst" xmlns:r="http://schemas.openxmlformats.org/officeDocument/2006/relationships" xmlns:m="http://schemas.openxmlformats.org/officeDocument/2006/math" xmlns:v="urn:schemas-microsoft-com:vml" xmlns:wp14="http://schemas.microsoft.com/office/word/2010/wordprocessingDrawing" xmlns:wp="http://schemas.openxmlformats.org/drawingml/2006/wordprocessingDrawing" xmlns:w10="urn:schemas-microsoft-com:office:word" xmlns:w="http://schemas.openxmlformats.org/wordprocessingml/2006/main" xmlns:w14="http://schemas.microsoft.com/office/word/2010/wordml" xmlns:w15="http://schemas.microsoft.com/office/word/2012/wordml" xmlns:w16cex="http://schemas.microsoft.com/office/word/2018/wordml/cex" xmlns:w16cid="http://schemas.microsoft.com/office/word/2016/wordml/cid" xmlns:w16="http://schemas.microsoft.com/office/word/2018/wordml" xmlns:w16du="http://schemas.microsoft.com/office/word/2023/wordml/word16du" xmlns:w16sdtdh="http://schemas.microsoft.com/office/word/2020/wordml/sdtdatahash" xmlns:w16se="http://schemas.microsoft.com/office/word/2015/wordml/symex" xmlns:wpg="http://schemas.microsoft.com/office/word/2010/wordprocessingGroup" xmlns:wpi="http://schemas.microsoft.com/office/word/2010/wordprocessingInk" xmlns:wne="http://schemas.microsoft.com/office/word/2006/wordml" xmlns:wps="http://schemas.microsoft.com/office/word/2010/wordprocessingShape" mc:Ignorable="w14 w15 w16se w16cid w16 w16cex w16sdtdh wp14">
   <w:abstractNum w:abstractNumId="0" w15:restartNumberingAfterBreak="0">
     <w:nsid w:val="24B74A56"/>
     <w:multiLevelType w:val="hybridMultilevel"/>
@@ -4803,17 +3421,17 @@
     <w:lsdException w:name="Unresolved Mention" w:semiHidden="1" w:unhideWhenUsed="1"/>
     <w:lsdException w:name="Smart Link" w:semiHidden="1" w:unhideWhenUsed="1"/>
   </w:latentStyles>
-  <w:style w:type="paragraph" w:default="1" w:styleId="Binhthng">
+  <w:style w:type="paragraph" w:default="1" w:styleId="Normal">
     <w:name w:val="Normal"/>
     <w:qFormat/>
   </w:style>
-  <w:style w:type="character" w:default="1" w:styleId="Phngmcinhcuaoanvn">
+  <w:style w:type="character" w:default="1" w:styleId="DefaultParagraphFont">
     <w:name w:val="Default Paragraph Font"/>
     <w:uiPriority w:val="1"/>
     <w:semiHidden/>
     <w:unhideWhenUsed/>
   </w:style>
-  <w:style w:type="table" w:default="1" w:styleId="BangThngthng">
+  <w:style w:type="table" w:default="1" w:styleId="TableNormal">
     <w:name w:val="Normal Table"/>
     <w:uiPriority w:val="99"/>
     <w:semiHidden/>
@@ -4828,16 +3446,16 @@
       </w:tblCellMar>
     </w:tblPr>
   </w:style>
-  <w:style w:type="numbering" w:default="1" w:styleId="Khngco">
+  <w:style w:type="numbering" w:default="1" w:styleId="NoList">
     <w:name w:val="No List"/>
     <w:uiPriority w:val="99"/>
     <w:semiHidden/>
     <w:unhideWhenUsed/>
   </w:style>
-  <w:style w:type="paragraph" w:styleId="utrang">
+  <w:style w:type="paragraph" w:styleId="Header">
     <w:name w:val="header"/>
-    <w:basedOn w:val="Binhthng"/>
-    <w:link w:val="utrangChar"/>
+    <w:basedOn w:val="Normal"/>
+    <w:link w:val="HeaderChar"/>
     <w:uiPriority w:val="99"/>
     <w:unhideWhenUsed/>
     <w:rsid w:val="002A2B47"/>
@@ -4849,17 +3467,17 @@
       <w:spacing w:after="0" w:line="240" w:lineRule="auto"/>
     </w:pPr>
   </w:style>
-  <w:style w:type="character" w:customStyle="1" w:styleId="utrangChar">
-    <w:name w:val="Đầu trang Char"/>
-    <w:basedOn w:val="Phngmcinhcuaoanvn"/>
-    <w:link w:val="utrang"/>
+  <w:style w:type="character" w:customStyle="1" w:styleId="HeaderChar">
+    <w:name w:val="Header Char"/>
+    <w:basedOn w:val="DefaultParagraphFont"/>
+    <w:link w:val="Header"/>
     <w:uiPriority w:val="99"/>
     <w:rsid w:val="002A2B47"/>
   </w:style>
-  <w:style w:type="paragraph" w:styleId="Chntrang">
+  <w:style w:type="paragraph" w:styleId="Footer">
     <w:name w:val="footer"/>
-    <w:basedOn w:val="Binhthng"/>
-    <w:link w:val="ChntrangChar"/>
+    <w:basedOn w:val="Normal"/>
+    <w:link w:val="FooterChar"/>
     <w:uiPriority w:val="99"/>
     <w:unhideWhenUsed/>
     <w:rsid w:val="002A2B47"/>
@@ -4871,16 +3489,16 @@
       <w:spacing w:after="0" w:line="240" w:lineRule="auto"/>
     </w:pPr>
   </w:style>
-  <w:style w:type="character" w:customStyle="1" w:styleId="ChntrangChar">
-    <w:name w:val="Chân trang Char"/>
-    <w:basedOn w:val="Phngmcinhcuaoanvn"/>
-    <w:link w:val="Chntrang"/>
+  <w:style w:type="character" w:customStyle="1" w:styleId="FooterChar">
+    <w:name w:val="Footer Char"/>
+    <w:basedOn w:val="DefaultParagraphFont"/>
+    <w:link w:val="Footer"/>
     <w:uiPriority w:val="99"/>
     <w:rsid w:val="002A2B47"/>
   </w:style>
-  <w:style w:type="paragraph" w:styleId="oancuaDanhsach">
+  <w:style w:type="paragraph" w:styleId="ListParagraph">
     <w:name w:val="List Paragraph"/>
-    <w:basedOn w:val="Binhthng"/>
+    <w:basedOn w:val="Normal"/>
     <w:uiPriority w:val="34"/>
     <w:qFormat/>
     <w:rsid w:val="00341999"/>

</xml_diff>